<commit_message>
Update Informe Trabajo Final.docx
</commit_message>
<xml_diff>
--- a/Informe Trabajo Final.docx
+++ b/Informe Trabajo Final.docx
@@ -3300,11 +3300,4261 @@
         <w:t>*Instrucción 15.</w:t>
       </w:r>
     </w:p>
+    <w:p>
+      <w:pPr>
+        <w:rPr>
+          <w:rFonts w:ascii="Times New Roman" w:hAnsi="Times New Roman" w:cs="Times New Roman"/>
+          <w:i/>
+          <w:iCs/>
+          <w:sz w:val="24"/>
+          <w:szCs w:val="24"/>
+        </w:rPr>
+      </w:pPr>
+      <w:r>
+        <w:rPr>
+          <w:rFonts w:ascii="Times New Roman" w:hAnsi="Times New Roman" w:cs="Times New Roman"/>
+          <w:i/>
+          <w:iCs/>
+          <w:sz w:val="24"/>
+          <w:szCs w:val="24"/>
+        </w:rPr>
+        <w:drawing>
+          <wp:inline distT="0" distB="0" distL="0" distR="0" wp14:anchorId="1AF71A07" wp14:editId="6286E6F8">
+            <wp:extent cx="5076991" cy="4600575"/>
+            <wp:effectExtent l="0" t="0" r="9525" b="0"/>
+            <wp:docPr id="2" name="Imagen 2"/>
+            <wp:cNvGraphicFramePr>
+              <a:graphicFrameLocks xmlns:a="http://schemas.openxmlformats.org/drawingml/2006/main" noChangeAspect="1"/>
+            </wp:cNvGraphicFramePr>
+            <a:graphic xmlns:a="http://schemas.openxmlformats.org/drawingml/2006/main">
+              <a:graphicData uri="http://schemas.openxmlformats.org/drawingml/2006/picture">
+                <pic:pic xmlns:pic="http://schemas.openxmlformats.org/drawingml/2006/picture">
+                  <pic:nvPicPr>
+                    <pic:cNvPr id="1" name=""/>
+                    <pic:cNvPicPr/>
+                  </pic:nvPicPr>
+                  <pic:blipFill>
+                    <a:blip r:embed="rId33"/>
+                    <a:stretch>
+                      <a:fillRect/>
+                    </a:stretch>
+                  </pic:blipFill>
+                  <pic:spPr>
+                    <a:xfrm>
+                      <a:off x="0" y="0"/>
+                      <a:ext cx="5080524" cy="4603777"/>
+                    </a:xfrm>
+                    <a:prstGeom prst="rect">
+                      <a:avLst/>
+                    </a:prstGeom>
+                  </pic:spPr>
+                </pic:pic>
+              </a:graphicData>
+            </a:graphic>
+          </wp:inline>
+        </w:drawing>
+      </w:r>
+      <w:r>
+        <w:rPr>
+          <w:rFonts w:ascii="Times New Roman" w:hAnsi="Times New Roman" w:cs="Times New Roman"/>
+          <w:i/>
+          <w:iCs/>
+          <w:sz w:val="24"/>
+          <w:szCs w:val="24"/>
+        </w:rPr>
+        <w:br/>
+        <w:t>*Aquí observamos los estados restantes de la lógica de estados, donde utilizamos las señales para escribir o leer los operadores, enviamos los resultados a la salida, etc.</w:t>
+      </w:r>
+    </w:p>
+    <w:p>
+      <w:pPr>
+        <w:rPr>
+          <w:rFonts w:ascii="Times New Roman" w:hAnsi="Times New Roman" w:cs="Times New Roman"/>
+          <w:sz w:val="24"/>
+          <w:szCs w:val="24"/>
+        </w:rPr>
+      </w:pPr>
+      <w:r>
+        <w:rPr>
+          <w:rFonts w:ascii="Times New Roman" w:hAnsi="Times New Roman" w:cs="Times New Roman"/>
+          <w:i/>
+          <w:iCs/>
+          <w:sz w:val="24"/>
+          <w:szCs w:val="24"/>
+        </w:rPr>
+        <w:lastRenderedPageBreak/>
+        <w:t xml:space="preserve"> </w:t>
+      </w:r>
+      <w:r>
+        <w:rPr>
+          <w:rFonts w:ascii="Times New Roman" w:hAnsi="Times New Roman" w:cs="Times New Roman"/>
+          <w:i/>
+          <w:iCs/>
+          <w:sz w:val="24"/>
+          <w:szCs w:val="24"/>
+        </w:rPr>
+        <w:tab/>
+      </w:r>
+      <w:r>
+        <w:rPr>
+          <w:rFonts w:ascii="Times New Roman" w:hAnsi="Times New Roman" w:cs="Times New Roman"/>
+          <w:sz w:val="24"/>
+          <w:szCs w:val="24"/>
+        </w:rPr>
+        <w:t xml:space="preserve">A partir de este </w:t>
+      </w:r>
+      <w:proofErr w:type="gramStart"/>
+      <w:r>
+        <w:rPr>
+          <w:rFonts w:ascii="Times New Roman" w:hAnsi="Times New Roman" w:cs="Times New Roman"/>
+          <w:sz w:val="24"/>
+          <w:szCs w:val="24"/>
+        </w:rPr>
+        <w:t>punto  observaremos</w:t>
+      </w:r>
+      <w:proofErr w:type="gramEnd"/>
+      <w:r>
+        <w:rPr>
+          <w:rFonts w:ascii="Times New Roman" w:hAnsi="Times New Roman" w:cs="Times New Roman"/>
+          <w:sz w:val="24"/>
+          <w:szCs w:val="24"/>
+        </w:rPr>
+        <w:t xml:space="preserve"> todo el funcionamiento de la lógica de salida.</w:t>
+      </w:r>
+    </w:p>
+    <w:p>
+      <w:pPr>
+        <w:rPr>
+          <w:rFonts w:ascii="Times New Roman" w:hAnsi="Times New Roman" w:cs="Times New Roman"/>
+          <w:i/>
+          <w:iCs/>
+          <w:sz w:val="24"/>
+          <w:szCs w:val="24"/>
+        </w:rPr>
+      </w:pPr>
+      <w:r>
+        <w:rPr>
+          <w:rFonts w:ascii="Times New Roman" w:hAnsi="Times New Roman" w:cs="Times New Roman"/>
+          <w:i/>
+          <w:iCs/>
+          <w:sz w:val="24"/>
+          <w:szCs w:val="24"/>
+        </w:rPr>
+        <w:drawing>
+          <wp:inline distT="0" distB="0" distL="0" distR="0" wp14:anchorId="3EF0FF12" wp14:editId="3E7636CC">
+            <wp:extent cx="4667901" cy="2886478"/>
+            <wp:effectExtent l="0" t="0" r="0" b="9525"/>
+            <wp:docPr id="5" name="Imagen 5"/>
+            <wp:cNvGraphicFramePr>
+              <a:graphicFrameLocks xmlns:a="http://schemas.openxmlformats.org/drawingml/2006/main" noChangeAspect="1"/>
+            </wp:cNvGraphicFramePr>
+            <a:graphic xmlns:a="http://schemas.openxmlformats.org/drawingml/2006/main">
+              <a:graphicData uri="http://schemas.openxmlformats.org/drawingml/2006/picture">
+                <pic:pic xmlns:pic="http://schemas.openxmlformats.org/drawingml/2006/picture">
+                  <pic:nvPicPr>
+                    <pic:cNvPr id="1" name=""/>
+                    <pic:cNvPicPr/>
+                  </pic:nvPicPr>
+                  <pic:blipFill>
+                    <a:blip r:embed="rId34"/>
+                    <a:stretch>
+                      <a:fillRect/>
+                    </a:stretch>
+                  </pic:blipFill>
+                  <pic:spPr>
+                    <a:xfrm>
+                      <a:off x="0" y="0"/>
+                      <a:ext cx="4667901" cy="2886478"/>
+                    </a:xfrm>
+                    <a:prstGeom prst="rect">
+                      <a:avLst/>
+                    </a:prstGeom>
+                  </pic:spPr>
+                </pic:pic>
+              </a:graphicData>
+            </a:graphic>
+          </wp:inline>
+        </w:drawing>
+      </w:r>
+      <w:r>
+        <w:rPr>
+          <w:rFonts w:ascii="Times New Roman" w:hAnsi="Times New Roman" w:cs="Times New Roman"/>
+          <w:i/>
+          <w:iCs/>
+          <w:sz w:val="24"/>
+          <w:szCs w:val="24"/>
+        </w:rPr>
+        <w:br/>
+        <w:t>*Variables que vamos a utilizar.</w:t>
+      </w:r>
+    </w:p>
+    <w:p>
+      <w:pPr>
+        <w:rPr>
+          <w:rFonts w:ascii="Times New Roman" w:hAnsi="Times New Roman" w:cs="Times New Roman"/>
+          <w:i/>
+          <w:iCs/>
+          <w:sz w:val="24"/>
+          <w:szCs w:val="24"/>
+        </w:rPr>
+      </w:pPr>
+      <w:r>
+        <w:rPr>
+          <w:rFonts w:ascii="Times New Roman" w:hAnsi="Times New Roman" w:cs="Times New Roman"/>
+          <w:i/>
+          <w:iCs/>
+          <w:sz w:val="24"/>
+          <w:szCs w:val="24"/>
+        </w:rPr>
+        <w:drawing>
+          <wp:inline distT="0" distB="0" distL="0" distR="0" wp14:anchorId="39608562" wp14:editId="46E9C7DC">
+            <wp:extent cx="3734321" cy="3515216"/>
+            <wp:effectExtent l="0" t="0" r="0" b="9525"/>
+            <wp:docPr id="8" name="Imagen 8"/>
+            <wp:cNvGraphicFramePr>
+              <a:graphicFrameLocks xmlns:a="http://schemas.openxmlformats.org/drawingml/2006/main" noChangeAspect="1"/>
+            </wp:cNvGraphicFramePr>
+            <a:graphic xmlns:a="http://schemas.openxmlformats.org/drawingml/2006/main">
+              <a:graphicData uri="http://schemas.openxmlformats.org/drawingml/2006/picture">
+                <pic:pic xmlns:pic="http://schemas.openxmlformats.org/drawingml/2006/picture">
+                  <pic:nvPicPr>
+                    <pic:cNvPr id="1" name=""/>
+                    <pic:cNvPicPr/>
+                  </pic:nvPicPr>
+                  <pic:blipFill>
+                    <a:blip r:embed="rId35"/>
+                    <a:stretch>
+                      <a:fillRect/>
+                    </a:stretch>
+                  </pic:blipFill>
+                  <pic:spPr>
+                    <a:xfrm>
+                      <a:off x="0" y="0"/>
+                      <a:ext cx="3734321" cy="3515216"/>
+                    </a:xfrm>
+                    <a:prstGeom prst="rect">
+                      <a:avLst/>
+                    </a:prstGeom>
+                  </pic:spPr>
+                </pic:pic>
+              </a:graphicData>
+            </a:graphic>
+          </wp:inline>
+        </w:drawing>
+      </w:r>
+      <w:r>
+        <w:rPr>
+          <w:rFonts w:ascii="Times New Roman" w:hAnsi="Times New Roman" w:cs="Times New Roman"/>
+          <w:i/>
+          <w:iCs/>
+          <w:sz w:val="24"/>
+          <w:szCs w:val="24"/>
+        </w:rPr>
+        <w:br/>
+        <w:t>*Configuración de salidas en el estado “estadoActual”.</w:t>
+      </w:r>
+      <w:r>
+        <w:rPr>
+          <w:rFonts w:ascii="Times New Roman" w:hAnsi="Times New Roman" w:cs="Times New Roman"/>
+          <w:i/>
+          <w:iCs/>
+          <w:sz w:val="24"/>
+          <w:szCs w:val="24"/>
+        </w:rPr>
+        <w:br/>
+      </w:r>
+      <w:r>
+        <w:rPr>
+          <w:rFonts w:ascii="Times New Roman" w:hAnsi="Times New Roman" w:cs="Times New Roman"/>
+          <w:i/>
+          <w:iCs/>
+          <w:sz w:val="24"/>
+          <w:szCs w:val="24"/>
+        </w:rPr>
+        <w:br/>
+      </w:r>
+      <w:r>
+        <w:rPr>
+          <w:rFonts w:ascii="Times New Roman" w:hAnsi="Times New Roman" w:cs="Times New Roman"/>
+          <w:i/>
+          <w:iCs/>
+          <w:sz w:val="24"/>
+          <w:szCs w:val="24"/>
+        </w:rPr>
+        <w:drawing>
+          <wp:inline distT="0" distB="0" distL="0" distR="0" wp14:anchorId="2D98B841" wp14:editId="56E17166">
+            <wp:extent cx="3629532" cy="905001"/>
+            <wp:effectExtent l="0" t="0" r="9525" b="9525"/>
+            <wp:docPr id="24" name="Imagen 24"/>
+            <wp:cNvGraphicFramePr>
+              <a:graphicFrameLocks xmlns:a="http://schemas.openxmlformats.org/drawingml/2006/main" noChangeAspect="1"/>
+            </wp:cNvGraphicFramePr>
+            <a:graphic xmlns:a="http://schemas.openxmlformats.org/drawingml/2006/main">
+              <a:graphicData uri="http://schemas.openxmlformats.org/drawingml/2006/picture">
+                <pic:pic xmlns:pic="http://schemas.openxmlformats.org/drawingml/2006/picture">
+                  <pic:nvPicPr>
+                    <pic:cNvPr id="1" name=""/>
+                    <pic:cNvPicPr/>
+                  </pic:nvPicPr>
+                  <pic:blipFill>
+                    <a:blip r:embed="rId36"/>
+                    <a:stretch>
+                      <a:fillRect/>
+                    </a:stretch>
+                  </pic:blipFill>
+                  <pic:spPr>
+                    <a:xfrm>
+                      <a:off x="0" y="0"/>
+                      <a:ext cx="3629532" cy="905001"/>
+                    </a:xfrm>
+                    <a:prstGeom prst="rect">
+                      <a:avLst/>
+                    </a:prstGeom>
+                  </pic:spPr>
+                </pic:pic>
+              </a:graphicData>
+            </a:graphic>
+          </wp:inline>
+        </w:drawing>
+      </w:r>
+      <w:r>
+        <w:rPr>
+          <w:rFonts w:ascii="Times New Roman" w:hAnsi="Times New Roman" w:cs="Times New Roman"/>
+          <w:i/>
+          <w:iCs/>
+          <w:sz w:val="24"/>
+          <w:szCs w:val="24"/>
+        </w:rPr>
+        <w:br/>
+        <w:t>*Configuración de salidas en el estado “reset_pc”.</w:t>
+      </w:r>
+    </w:p>
+    <w:p>
+      <w:pPr>
+        <w:rPr>
+          <w:rFonts w:ascii="Times New Roman" w:hAnsi="Times New Roman" w:cs="Times New Roman"/>
+          <w:i/>
+          <w:iCs/>
+          <w:sz w:val="24"/>
+          <w:szCs w:val="24"/>
+        </w:rPr>
+      </w:pPr>
+      <w:r>
+        <w:rPr>
+          <w:rFonts w:ascii="Times New Roman" w:hAnsi="Times New Roman" w:cs="Times New Roman"/>
+          <w:i/>
+          <w:iCs/>
+          <w:sz w:val="24"/>
+          <w:szCs w:val="24"/>
+        </w:rPr>
+        <w:lastRenderedPageBreak/>
+        <w:drawing>
+          <wp:inline distT="0" distB="0" distL="0" distR="0" wp14:anchorId="54EE5C1C" wp14:editId="57509442">
+            <wp:extent cx="3048425" cy="457264"/>
+            <wp:effectExtent l="0" t="0" r="0" b="0"/>
+            <wp:docPr id="32" name="Imagen 32"/>
+            <wp:cNvGraphicFramePr>
+              <a:graphicFrameLocks xmlns:a="http://schemas.openxmlformats.org/drawingml/2006/main" noChangeAspect="1"/>
+            </wp:cNvGraphicFramePr>
+            <a:graphic xmlns:a="http://schemas.openxmlformats.org/drawingml/2006/main">
+              <a:graphicData uri="http://schemas.openxmlformats.org/drawingml/2006/picture">
+                <pic:pic xmlns:pic="http://schemas.openxmlformats.org/drawingml/2006/picture">
+                  <pic:nvPicPr>
+                    <pic:cNvPr id="1" name=""/>
+                    <pic:cNvPicPr/>
+                  </pic:nvPicPr>
+                  <pic:blipFill>
+                    <a:blip r:embed="rId37"/>
+                    <a:stretch>
+                      <a:fillRect/>
+                    </a:stretch>
+                  </pic:blipFill>
+                  <pic:spPr>
+                    <a:xfrm>
+                      <a:off x="0" y="0"/>
+                      <a:ext cx="3048425" cy="457264"/>
+                    </a:xfrm>
+                    <a:prstGeom prst="rect">
+                      <a:avLst/>
+                    </a:prstGeom>
+                  </pic:spPr>
+                </pic:pic>
+              </a:graphicData>
+            </a:graphic>
+          </wp:inline>
+        </w:drawing>
+      </w:r>
+      <w:r>
+        <w:rPr>
+          <w:rFonts w:ascii="Times New Roman" w:hAnsi="Times New Roman" w:cs="Times New Roman"/>
+          <w:i/>
+          <w:iCs/>
+          <w:sz w:val="24"/>
+          <w:szCs w:val="24"/>
+        </w:rPr>
+        <w:br/>
+        <w:t>*Configuración de salidas en el estado “</w:t>
+      </w:r>
+      <w:proofErr w:type="spellStart"/>
+      <w:r>
+        <w:rPr>
+          <w:rFonts w:ascii="Times New Roman" w:hAnsi="Times New Roman" w:cs="Times New Roman"/>
+          <w:i/>
+          <w:iCs/>
+          <w:sz w:val="24"/>
+          <w:szCs w:val="24"/>
+        </w:rPr>
+        <w:t>activar_leer_pc</w:t>
+      </w:r>
+      <w:proofErr w:type="spellEnd"/>
+      <w:r>
+        <w:rPr>
+          <w:rFonts w:ascii="Times New Roman" w:hAnsi="Times New Roman" w:cs="Times New Roman"/>
+          <w:i/>
+          <w:iCs/>
+          <w:sz w:val="24"/>
+          <w:szCs w:val="24"/>
+        </w:rPr>
+        <w:t>”.</w:t>
+      </w:r>
+      <w:r>
+        <w:rPr>
+          <w:rFonts w:ascii="Times New Roman" w:hAnsi="Times New Roman" w:cs="Times New Roman"/>
+          <w:i/>
+          <w:iCs/>
+          <w:sz w:val="24"/>
+          <w:szCs w:val="24"/>
+        </w:rPr>
+        <w:br/>
+      </w:r>
+      <w:r>
+        <w:rPr>
+          <w:rFonts w:ascii="Times New Roman" w:hAnsi="Times New Roman" w:cs="Times New Roman"/>
+          <w:i/>
+          <w:iCs/>
+          <w:sz w:val="24"/>
+          <w:szCs w:val="24"/>
+        </w:rPr>
+        <w:br/>
+      </w:r>
+      <w:r>
+        <w:rPr>
+          <w:rFonts w:ascii="Times New Roman" w:hAnsi="Times New Roman" w:cs="Times New Roman"/>
+          <w:i/>
+          <w:iCs/>
+          <w:sz w:val="24"/>
+          <w:szCs w:val="24"/>
+        </w:rPr>
+        <w:drawing>
+          <wp:inline distT="0" distB="0" distL="0" distR="0" wp14:anchorId="0D09B148" wp14:editId="47E2D51F">
+            <wp:extent cx="2810267" cy="438211"/>
+            <wp:effectExtent l="0" t="0" r="9525" b="0"/>
+            <wp:docPr id="33" name="Imagen 33"/>
+            <wp:cNvGraphicFramePr>
+              <a:graphicFrameLocks xmlns:a="http://schemas.openxmlformats.org/drawingml/2006/main" noChangeAspect="1"/>
+            </wp:cNvGraphicFramePr>
+            <a:graphic xmlns:a="http://schemas.openxmlformats.org/drawingml/2006/main">
+              <a:graphicData uri="http://schemas.openxmlformats.org/drawingml/2006/picture">
+                <pic:pic xmlns:pic="http://schemas.openxmlformats.org/drawingml/2006/picture">
+                  <pic:nvPicPr>
+                    <pic:cNvPr id="1" name=""/>
+                    <pic:cNvPicPr/>
+                  </pic:nvPicPr>
+                  <pic:blipFill>
+                    <a:blip r:embed="rId38"/>
+                    <a:stretch>
+                      <a:fillRect/>
+                    </a:stretch>
+                  </pic:blipFill>
+                  <pic:spPr>
+                    <a:xfrm>
+                      <a:off x="0" y="0"/>
+                      <a:ext cx="2810267" cy="438211"/>
+                    </a:xfrm>
+                    <a:prstGeom prst="rect">
+                      <a:avLst/>
+                    </a:prstGeom>
+                  </pic:spPr>
+                </pic:pic>
+              </a:graphicData>
+            </a:graphic>
+          </wp:inline>
+        </w:drawing>
+      </w:r>
+      <w:r>
+        <w:rPr>
+          <w:rFonts w:ascii="Times New Roman" w:hAnsi="Times New Roman" w:cs="Times New Roman"/>
+          <w:i/>
+          <w:iCs/>
+          <w:sz w:val="24"/>
+          <w:szCs w:val="24"/>
+        </w:rPr>
+        <w:br/>
+        <w:t>*Configuración de salidas en el estado “</w:t>
+      </w:r>
+      <w:proofErr w:type="spellStart"/>
+      <w:r>
+        <w:rPr>
+          <w:rFonts w:ascii="Times New Roman" w:hAnsi="Times New Roman" w:cs="Times New Roman"/>
+          <w:i/>
+          <w:iCs/>
+          <w:sz w:val="24"/>
+          <w:szCs w:val="24"/>
+        </w:rPr>
+        <w:t>activar_escribir_pc</w:t>
+      </w:r>
+      <w:proofErr w:type="spellEnd"/>
+      <w:r>
+        <w:rPr>
+          <w:rFonts w:ascii="Times New Roman" w:hAnsi="Times New Roman" w:cs="Times New Roman"/>
+          <w:i/>
+          <w:iCs/>
+          <w:sz w:val="24"/>
+          <w:szCs w:val="24"/>
+        </w:rPr>
+        <w:t>”</w:t>
+      </w:r>
+      <w:r>
+        <w:rPr>
+          <w:rFonts w:ascii="Times New Roman" w:hAnsi="Times New Roman" w:cs="Times New Roman"/>
+          <w:i/>
+          <w:iCs/>
+          <w:sz w:val="24"/>
+          <w:szCs w:val="24"/>
+        </w:rPr>
+        <w:t>.</w:t>
+      </w:r>
+      <w:r>
+        <w:rPr>
+          <w:rFonts w:ascii="Times New Roman" w:hAnsi="Times New Roman" w:cs="Times New Roman"/>
+          <w:i/>
+          <w:iCs/>
+          <w:sz w:val="24"/>
+          <w:szCs w:val="24"/>
+        </w:rPr>
+        <w:br/>
+      </w:r>
+      <w:r>
+        <w:rPr>
+          <w:rFonts w:ascii="Times New Roman" w:hAnsi="Times New Roman" w:cs="Times New Roman"/>
+          <w:i/>
+          <w:iCs/>
+          <w:sz w:val="24"/>
+          <w:szCs w:val="24"/>
+        </w:rPr>
+        <w:br/>
+      </w:r>
+      <w:r>
+        <w:rPr>
+          <w:rFonts w:ascii="Times New Roman" w:hAnsi="Times New Roman" w:cs="Times New Roman"/>
+          <w:i/>
+          <w:iCs/>
+          <w:sz w:val="24"/>
+          <w:szCs w:val="24"/>
+        </w:rPr>
+        <w:drawing>
+          <wp:inline distT="0" distB="0" distL="0" distR="0" wp14:anchorId="763F3842" wp14:editId="725E2267">
+            <wp:extent cx="3019846" cy="590632"/>
+            <wp:effectExtent l="0" t="0" r="9525" b="0"/>
+            <wp:docPr id="34" name="Imagen 34"/>
+            <wp:cNvGraphicFramePr>
+              <a:graphicFrameLocks xmlns:a="http://schemas.openxmlformats.org/drawingml/2006/main" noChangeAspect="1"/>
+            </wp:cNvGraphicFramePr>
+            <a:graphic xmlns:a="http://schemas.openxmlformats.org/drawingml/2006/main">
+              <a:graphicData uri="http://schemas.openxmlformats.org/drawingml/2006/picture">
+                <pic:pic xmlns:pic="http://schemas.openxmlformats.org/drawingml/2006/picture">
+                  <pic:nvPicPr>
+                    <pic:cNvPr id="1" name=""/>
+                    <pic:cNvPicPr/>
+                  </pic:nvPicPr>
+                  <pic:blipFill>
+                    <a:blip r:embed="rId39"/>
+                    <a:stretch>
+                      <a:fillRect/>
+                    </a:stretch>
+                  </pic:blipFill>
+                  <pic:spPr>
+                    <a:xfrm>
+                      <a:off x="0" y="0"/>
+                      <a:ext cx="3019846" cy="590632"/>
+                    </a:xfrm>
+                    <a:prstGeom prst="rect">
+                      <a:avLst/>
+                    </a:prstGeom>
+                  </pic:spPr>
+                </pic:pic>
+              </a:graphicData>
+            </a:graphic>
+          </wp:inline>
+        </w:drawing>
+      </w:r>
+      <w:r>
+        <w:rPr>
+          <w:rFonts w:ascii="Times New Roman" w:hAnsi="Times New Roman" w:cs="Times New Roman"/>
+          <w:i/>
+          <w:iCs/>
+          <w:sz w:val="24"/>
+          <w:szCs w:val="24"/>
+        </w:rPr>
+        <w:br/>
+        <w:t>*Configuración de salidas en el estado “</w:t>
+      </w:r>
+      <w:proofErr w:type="spellStart"/>
+      <w:r>
+        <w:rPr>
+          <w:rFonts w:ascii="Times New Roman" w:hAnsi="Times New Roman" w:cs="Times New Roman"/>
+          <w:i/>
+          <w:iCs/>
+          <w:sz w:val="24"/>
+          <w:szCs w:val="24"/>
+        </w:rPr>
+        <w:t>cambiar_pc</w:t>
+      </w:r>
+      <w:proofErr w:type="spellEnd"/>
+      <w:r>
+        <w:rPr>
+          <w:rFonts w:ascii="Times New Roman" w:hAnsi="Times New Roman" w:cs="Times New Roman"/>
+          <w:i/>
+          <w:iCs/>
+          <w:sz w:val="24"/>
+          <w:szCs w:val="24"/>
+        </w:rPr>
+        <w:t>”.</w:t>
+      </w:r>
+      <w:r>
+        <w:rPr>
+          <w:rFonts w:ascii="Times New Roman" w:hAnsi="Times New Roman" w:cs="Times New Roman"/>
+          <w:i/>
+          <w:iCs/>
+          <w:sz w:val="24"/>
+          <w:szCs w:val="24"/>
+        </w:rPr>
+        <w:br/>
+      </w:r>
+      <w:r>
+        <w:rPr>
+          <w:rFonts w:ascii="Times New Roman" w:hAnsi="Times New Roman" w:cs="Times New Roman"/>
+          <w:i/>
+          <w:iCs/>
+          <w:sz w:val="24"/>
+          <w:szCs w:val="24"/>
+        </w:rPr>
+        <w:br/>
+      </w:r>
+      <w:r>
+        <w:rPr>
+          <w:rFonts w:ascii="Times New Roman" w:hAnsi="Times New Roman" w:cs="Times New Roman"/>
+          <w:i/>
+          <w:iCs/>
+          <w:sz w:val="24"/>
+          <w:szCs w:val="24"/>
+        </w:rPr>
+        <w:drawing>
+          <wp:inline distT="0" distB="0" distL="0" distR="0" wp14:anchorId="0DC38299" wp14:editId="2075D84A">
+            <wp:extent cx="3477110" cy="1066949"/>
+            <wp:effectExtent l="0" t="0" r="0" b="0"/>
+            <wp:docPr id="37" name="Imagen 37"/>
+            <wp:cNvGraphicFramePr>
+              <a:graphicFrameLocks xmlns:a="http://schemas.openxmlformats.org/drawingml/2006/main" noChangeAspect="1"/>
+            </wp:cNvGraphicFramePr>
+            <a:graphic xmlns:a="http://schemas.openxmlformats.org/drawingml/2006/main">
+              <a:graphicData uri="http://schemas.openxmlformats.org/drawingml/2006/picture">
+                <pic:pic xmlns:pic="http://schemas.openxmlformats.org/drawingml/2006/picture">
+                  <pic:nvPicPr>
+                    <pic:cNvPr id="1" name=""/>
+                    <pic:cNvPicPr/>
+                  </pic:nvPicPr>
+                  <pic:blipFill>
+                    <a:blip r:embed="rId40"/>
+                    <a:stretch>
+                      <a:fillRect/>
+                    </a:stretch>
+                  </pic:blipFill>
+                  <pic:spPr>
+                    <a:xfrm>
+                      <a:off x="0" y="0"/>
+                      <a:ext cx="3477110" cy="1066949"/>
+                    </a:xfrm>
+                    <a:prstGeom prst="rect">
+                      <a:avLst/>
+                    </a:prstGeom>
+                  </pic:spPr>
+                </pic:pic>
+              </a:graphicData>
+            </a:graphic>
+          </wp:inline>
+        </w:drawing>
+      </w:r>
+      <w:r>
+        <w:rPr>
+          <w:rFonts w:ascii="Times New Roman" w:hAnsi="Times New Roman" w:cs="Times New Roman"/>
+          <w:i/>
+          <w:iCs/>
+          <w:sz w:val="24"/>
+          <w:szCs w:val="24"/>
+        </w:rPr>
+        <w:br/>
+        <w:t>*Configuración de salidas en el estado “</w:t>
+      </w:r>
+      <w:proofErr w:type="spellStart"/>
+      <w:r>
+        <w:rPr>
+          <w:rFonts w:ascii="Times New Roman" w:hAnsi="Times New Roman" w:cs="Times New Roman"/>
+          <w:i/>
+          <w:iCs/>
+          <w:sz w:val="24"/>
+          <w:szCs w:val="24"/>
+        </w:rPr>
+        <w:t>escribir_ram</w:t>
+      </w:r>
+      <w:proofErr w:type="spellEnd"/>
+      <w:r>
+        <w:rPr>
+          <w:rFonts w:ascii="Times New Roman" w:hAnsi="Times New Roman" w:cs="Times New Roman"/>
+          <w:i/>
+          <w:iCs/>
+          <w:sz w:val="24"/>
+          <w:szCs w:val="24"/>
+        </w:rPr>
+        <w:t>”.</w:t>
+      </w:r>
+      <w:r>
+        <w:rPr>
+          <w:rFonts w:ascii="Times New Roman" w:hAnsi="Times New Roman" w:cs="Times New Roman"/>
+          <w:i/>
+          <w:iCs/>
+          <w:sz w:val="24"/>
+          <w:szCs w:val="24"/>
+        </w:rPr>
+        <w:br/>
+      </w:r>
+      <w:r>
+        <w:rPr>
+          <w:rFonts w:ascii="Times New Roman" w:hAnsi="Times New Roman" w:cs="Times New Roman"/>
+          <w:i/>
+          <w:iCs/>
+          <w:sz w:val="24"/>
+          <w:szCs w:val="24"/>
+        </w:rPr>
+        <w:br/>
+      </w:r>
+      <w:r>
+        <w:rPr>
+          <w:rFonts w:ascii="Times New Roman" w:hAnsi="Times New Roman" w:cs="Times New Roman"/>
+          <w:i/>
+          <w:iCs/>
+          <w:sz w:val="24"/>
+          <w:szCs w:val="24"/>
+        </w:rPr>
+        <w:drawing>
+          <wp:inline distT="0" distB="0" distL="0" distR="0" wp14:anchorId="2B6B4381" wp14:editId="4D097C90">
+            <wp:extent cx="3181794" cy="419158"/>
+            <wp:effectExtent l="0" t="0" r="0" b="0"/>
+            <wp:docPr id="38" name="Imagen 38"/>
+            <wp:cNvGraphicFramePr>
+              <a:graphicFrameLocks xmlns:a="http://schemas.openxmlformats.org/drawingml/2006/main" noChangeAspect="1"/>
+            </wp:cNvGraphicFramePr>
+            <a:graphic xmlns:a="http://schemas.openxmlformats.org/drawingml/2006/main">
+              <a:graphicData uri="http://schemas.openxmlformats.org/drawingml/2006/picture">
+                <pic:pic xmlns:pic="http://schemas.openxmlformats.org/drawingml/2006/picture">
+                  <pic:nvPicPr>
+                    <pic:cNvPr id="1" name=""/>
+                    <pic:cNvPicPr/>
+                  </pic:nvPicPr>
+                  <pic:blipFill>
+                    <a:blip r:embed="rId41"/>
+                    <a:stretch>
+                      <a:fillRect/>
+                    </a:stretch>
+                  </pic:blipFill>
+                  <pic:spPr>
+                    <a:xfrm>
+                      <a:off x="0" y="0"/>
+                      <a:ext cx="3181794" cy="419158"/>
+                    </a:xfrm>
+                    <a:prstGeom prst="rect">
+                      <a:avLst/>
+                    </a:prstGeom>
+                  </pic:spPr>
+                </pic:pic>
+              </a:graphicData>
+            </a:graphic>
+          </wp:inline>
+        </w:drawing>
+      </w:r>
+      <w:r>
+        <w:rPr>
+          <w:rFonts w:ascii="Times New Roman" w:hAnsi="Times New Roman" w:cs="Times New Roman"/>
+          <w:i/>
+          <w:iCs/>
+          <w:sz w:val="24"/>
+          <w:szCs w:val="24"/>
+        </w:rPr>
+        <w:br/>
+        <w:t>*Configuración de salidas en el estado “</w:t>
+      </w:r>
+      <w:proofErr w:type="spellStart"/>
+      <w:r>
+        <w:rPr>
+          <w:rFonts w:ascii="Times New Roman" w:hAnsi="Times New Roman" w:cs="Times New Roman"/>
+          <w:i/>
+          <w:iCs/>
+          <w:sz w:val="24"/>
+          <w:szCs w:val="24"/>
+        </w:rPr>
+        <w:t>activar_leer_ram</w:t>
+      </w:r>
+      <w:proofErr w:type="spellEnd"/>
+      <w:r>
+        <w:rPr>
+          <w:rFonts w:ascii="Times New Roman" w:hAnsi="Times New Roman" w:cs="Times New Roman"/>
+          <w:i/>
+          <w:iCs/>
+          <w:sz w:val="24"/>
+          <w:szCs w:val="24"/>
+        </w:rPr>
+        <w:t>”.</w:t>
+      </w:r>
+      <w:r>
+        <w:rPr>
+          <w:rFonts w:ascii="Times New Roman" w:hAnsi="Times New Roman" w:cs="Times New Roman"/>
+          <w:i/>
+          <w:iCs/>
+          <w:sz w:val="24"/>
+          <w:szCs w:val="24"/>
+        </w:rPr>
+        <w:br/>
+      </w:r>
+      <w:r>
+        <w:rPr>
+          <w:rFonts w:ascii="Times New Roman" w:hAnsi="Times New Roman" w:cs="Times New Roman"/>
+          <w:i/>
+          <w:iCs/>
+          <w:sz w:val="24"/>
+          <w:szCs w:val="24"/>
+        </w:rPr>
+        <w:br/>
+      </w:r>
+      <w:r>
+        <w:rPr>
+          <w:rFonts w:ascii="Times New Roman" w:hAnsi="Times New Roman" w:cs="Times New Roman"/>
+          <w:i/>
+          <w:iCs/>
+          <w:sz w:val="24"/>
+          <w:szCs w:val="24"/>
+        </w:rPr>
+        <w:drawing>
+          <wp:inline distT="0" distB="0" distL="0" distR="0" wp14:anchorId="53893284" wp14:editId="5163C400">
+            <wp:extent cx="3267531" cy="790685"/>
+            <wp:effectExtent l="0" t="0" r="9525" b="9525"/>
+            <wp:docPr id="39" name="Imagen 39"/>
+            <wp:cNvGraphicFramePr>
+              <a:graphicFrameLocks xmlns:a="http://schemas.openxmlformats.org/drawingml/2006/main" noChangeAspect="1"/>
+            </wp:cNvGraphicFramePr>
+            <a:graphic xmlns:a="http://schemas.openxmlformats.org/drawingml/2006/main">
+              <a:graphicData uri="http://schemas.openxmlformats.org/drawingml/2006/picture">
+                <pic:pic xmlns:pic="http://schemas.openxmlformats.org/drawingml/2006/picture">
+                  <pic:nvPicPr>
+                    <pic:cNvPr id="1" name=""/>
+                    <pic:cNvPicPr/>
+                  </pic:nvPicPr>
+                  <pic:blipFill>
+                    <a:blip r:embed="rId42"/>
+                    <a:stretch>
+                      <a:fillRect/>
+                    </a:stretch>
+                  </pic:blipFill>
+                  <pic:spPr>
+                    <a:xfrm>
+                      <a:off x="0" y="0"/>
+                      <a:ext cx="3267531" cy="790685"/>
+                    </a:xfrm>
+                    <a:prstGeom prst="rect">
+                      <a:avLst/>
+                    </a:prstGeom>
+                  </pic:spPr>
+                </pic:pic>
+              </a:graphicData>
+            </a:graphic>
+          </wp:inline>
+        </w:drawing>
+      </w:r>
+      <w:r>
+        <w:rPr>
+          <w:rFonts w:ascii="Times New Roman" w:hAnsi="Times New Roman" w:cs="Times New Roman"/>
+          <w:i/>
+          <w:iCs/>
+          <w:sz w:val="24"/>
+          <w:szCs w:val="24"/>
+        </w:rPr>
+        <w:br/>
+        <w:t>*Configuración de salidas en el estado “</w:t>
+      </w:r>
+      <w:proofErr w:type="spellStart"/>
+      <w:r>
+        <w:rPr>
+          <w:rFonts w:ascii="Times New Roman" w:hAnsi="Times New Roman" w:cs="Times New Roman"/>
+          <w:i/>
+          <w:iCs/>
+          <w:sz w:val="24"/>
+          <w:szCs w:val="24"/>
+        </w:rPr>
+        <w:t>leer_ram</w:t>
+      </w:r>
+      <w:proofErr w:type="spellEnd"/>
+      <w:r>
+        <w:rPr>
+          <w:rFonts w:ascii="Times New Roman" w:hAnsi="Times New Roman" w:cs="Times New Roman"/>
+          <w:i/>
+          <w:iCs/>
+          <w:sz w:val="24"/>
+          <w:szCs w:val="24"/>
+        </w:rPr>
+        <w:t>”.</w:t>
+      </w:r>
+      <w:r>
+        <w:rPr>
+          <w:rFonts w:ascii="Times New Roman" w:hAnsi="Times New Roman" w:cs="Times New Roman"/>
+          <w:i/>
+          <w:iCs/>
+          <w:sz w:val="24"/>
+          <w:szCs w:val="24"/>
+        </w:rPr>
+        <w:br/>
+      </w:r>
+      <w:r>
+        <w:rPr>
+          <w:rFonts w:ascii="Times New Roman" w:hAnsi="Times New Roman" w:cs="Times New Roman"/>
+          <w:i/>
+          <w:iCs/>
+          <w:sz w:val="24"/>
+          <w:szCs w:val="24"/>
+        </w:rPr>
+        <w:br/>
+      </w:r>
+      <w:r>
+        <w:rPr>
+          <w:rFonts w:ascii="Times New Roman" w:hAnsi="Times New Roman" w:cs="Times New Roman"/>
+          <w:i/>
+          <w:iCs/>
+          <w:sz w:val="24"/>
+          <w:szCs w:val="24"/>
+        </w:rPr>
+        <w:drawing>
+          <wp:inline distT="0" distB="0" distL="0" distR="0" wp14:anchorId="31EAE773" wp14:editId="1BBDE485">
+            <wp:extent cx="2981741" cy="457264"/>
+            <wp:effectExtent l="0" t="0" r="0" b="0"/>
+            <wp:docPr id="40" name="Imagen 40"/>
+            <wp:cNvGraphicFramePr>
+              <a:graphicFrameLocks xmlns:a="http://schemas.openxmlformats.org/drawingml/2006/main" noChangeAspect="1"/>
+            </wp:cNvGraphicFramePr>
+            <a:graphic xmlns:a="http://schemas.openxmlformats.org/drawingml/2006/main">
+              <a:graphicData uri="http://schemas.openxmlformats.org/drawingml/2006/picture">
+                <pic:pic xmlns:pic="http://schemas.openxmlformats.org/drawingml/2006/picture">
+                  <pic:nvPicPr>
+                    <pic:cNvPr id="1" name=""/>
+                    <pic:cNvPicPr/>
+                  </pic:nvPicPr>
+                  <pic:blipFill>
+                    <a:blip r:embed="rId43"/>
+                    <a:stretch>
+                      <a:fillRect/>
+                    </a:stretch>
+                  </pic:blipFill>
+                  <pic:spPr>
+                    <a:xfrm>
+                      <a:off x="0" y="0"/>
+                      <a:ext cx="2981741" cy="457264"/>
+                    </a:xfrm>
+                    <a:prstGeom prst="rect">
+                      <a:avLst/>
+                    </a:prstGeom>
+                  </pic:spPr>
+                </pic:pic>
+              </a:graphicData>
+            </a:graphic>
+          </wp:inline>
+        </w:drawing>
+      </w:r>
+      <w:r>
+        <w:rPr>
+          <w:rFonts w:ascii="Times New Roman" w:hAnsi="Times New Roman" w:cs="Times New Roman"/>
+          <w:i/>
+          <w:iCs/>
+          <w:sz w:val="24"/>
+          <w:szCs w:val="24"/>
+        </w:rPr>
+        <w:br/>
+      </w:r>
+      <w:r>
+        <w:rPr>
+          <w:rFonts w:ascii="Times New Roman" w:hAnsi="Times New Roman" w:cs="Times New Roman"/>
+          <w:i/>
+          <w:iCs/>
+          <w:sz w:val="24"/>
+          <w:szCs w:val="24"/>
+        </w:rPr>
+        <w:t>*Configuración de salidas en el estado “</w:t>
+      </w:r>
+      <w:proofErr w:type="spellStart"/>
+      <w:r>
+        <w:rPr>
+          <w:rFonts w:ascii="Times New Roman" w:hAnsi="Times New Roman" w:cs="Times New Roman"/>
+          <w:i/>
+          <w:iCs/>
+          <w:sz w:val="24"/>
+          <w:szCs w:val="24"/>
+        </w:rPr>
+        <w:t>activar_leer_ri</w:t>
+      </w:r>
+      <w:proofErr w:type="spellEnd"/>
+      <w:r>
+        <w:rPr>
+          <w:rFonts w:ascii="Times New Roman" w:hAnsi="Times New Roman" w:cs="Times New Roman"/>
+          <w:i/>
+          <w:iCs/>
+          <w:sz w:val="24"/>
+          <w:szCs w:val="24"/>
+        </w:rPr>
+        <w:t>”.</w:t>
+      </w:r>
+      <w:r>
+        <w:rPr>
+          <w:rFonts w:ascii="Times New Roman" w:hAnsi="Times New Roman" w:cs="Times New Roman"/>
+          <w:i/>
+          <w:iCs/>
+          <w:sz w:val="24"/>
+          <w:szCs w:val="24"/>
+        </w:rPr>
+        <w:br/>
+      </w:r>
+      <w:r>
+        <w:rPr>
+          <w:rFonts w:ascii="Times New Roman" w:hAnsi="Times New Roman" w:cs="Times New Roman"/>
+          <w:i/>
+          <w:iCs/>
+          <w:sz w:val="24"/>
+          <w:szCs w:val="24"/>
+        </w:rPr>
+        <w:br/>
+      </w:r>
+      <w:r>
+        <w:rPr>
+          <w:rFonts w:ascii="Times New Roman" w:hAnsi="Times New Roman" w:cs="Times New Roman"/>
+          <w:i/>
+          <w:iCs/>
+          <w:sz w:val="24"/>
+          <w:szCs w:val="24"/>
+        </w:rPr>
+        <w:drawing>
+          <wp:inline distT="0" distB="0" distL="0" distR="0" wp14:anchorId="0AC38398" wp14:editId="099C172B">
+            <wp:extent cx="2791215" cy="438211"/>
+            <wp:effectExtent l="0" t="0" r="9525" b="0"/>
+            <wp:docPr id="41" name="Imagen 41"/>
+            <wp:cNvGraphicFramePr>
+              <a:graphicFrameLocks xmlns:a="http://schemas.openxmlformats.org/drawingml/2006/main" noChangeAspect="1"/>
+            </wp:cNvGraphicFramePr>
+            <a:graphic xmlns:a="http://schemas.openxmlformats.org/drawingml/2006/main">
+              <a:graphicData uri="http://schemas.openxmlformats.org/drawingml/2006/picture">
+                <pic:pic xmlns:pic="http://schemas.openxmlformats.org/drawingml/2006/picture">
+                  <pic:nvPicPr>
+                    <pic:cNvPr id="1" name=""/>
+                    <pic:cNvPicPr/>
+                  </pic:nvPicPr>
+                  <pic:blipFill>
+                    <a:blip r:embed="rId44"/>
+                    <a:stretch>
+                      <a:fillRect/>
+                    </a:stretch>
+                  </pic:blipFill>
+                  <pic:spPr>
+                    <a:xfrm>
+                      <a:off x="0" y="0"/>
+                      <a:ext cx="2791215" cy="438211"/>
+                    </a:xfrm>
+                    <a:prstGeom prst="rect">
+                      <a:avLst/>
+                    </a:prstGeom>
+                  </pic:spPr>
+                </pic:pic>
+              </a:graphicData>
+            </a:graphic>
+          </wp:inline>
+        </w:drawing>
+      </w:r>
+      <w:r>
+        <w:rPr>
+          <w:rFonts w:ascii="Times New Roman" w:hAnsi="Times New Roman" w:cs="Times New Roman"/>
+          <w:i/>
+          <w:iCs/>
+          <w:sz w:val="24"/>
+          <w:szCs w:val="24"/>
+        </w:rPr>
+        <w:br/>
+      </w:r>
+      <w:r>
+        <w:rPr>
+          <w:rFonts w:ascii="Times New Roman" w:hAnsi="Times New Roman" w:cs="Times New Roman"/>
+          <w:i/>
+          <w:iCs/>
+          <w:sz w:val="24"/>
+          <w:szCs w:val="24"/>
+        </w:rPr>
+        <w:t>*Configuración de salidas en el estado “</w:t>
+      </w:r>
+      <w:proofErr w:type="spellStart"/>
+      <w:r>
+        <w:rPr>
+          <w:rFonts w:ascii="Times New Roman" w:hAnsi="Times New Roman" w:cs="Times New Roman"/>
+          <w:i/>
+          <w:iCs/>
+          <w:sz w:val="24"/>
+          <w:szCs w:val="24"/>
+        </w:rPr>
+        <w:t>activar_esc_ri</w:t>
+      </w:r>
+      <w:proofErr w:type="spellEnd"/>
+      <w:r>
+        <w:rPr>
+          <w:rFonts w:ascii="Times New Roman" w:hAnsi="Times New Roman" w:cs="Times New Roman"/>
+          <w:i/>
+          <w:iCs/>
+          <w:sz w:val="24"/>
+          <w:szCs w:val="24"/>
+        </w:rPr>
+        <w:t>”.</w:t>
+      </w:r>
+      <w:r>
+        <w:rPr>
+          <w:rFonts w:ascii="Times New Roman" w:hAnsi="Times New Roman" w:cs="Times New Roman"/>
+          <w:i/>
+          <w:iCs/>
+          <w:sz w:val="24"/>
+          <w:szCs w:val="24"/>
+        </w:rPr>
+        <w:br/>
+      </w:r>
+      <w:r>
+        <w:rPr>
+          <w:rFonts w:ascii="Times New Roman" w:hAnsi="Times New Roman" w:cs="Times New Roman"/>
+          <w:i/>
+          <w:iCs/>
+          <w:sz w:val="24"/>
+          <w:szCs w:val="24"/>
+        </w:rPr>
+        <w:br/>
+      </w:r>
+      <w:r>
+        <w:rPr>
+          <w:rFonts w:ascii="Times New Roman" w:hAnsi="Times New Roman" w:cs="Times New Roman"/>
+          <w:i/>
+          <w:iCs/>
+          <w:sz w:val="24"/>
+          <w:szCs w:val="24"/>
+        </w:rPr>
+        <w:drawing>
+          <wp:inline distT="0" distB="0" distL="0" distR="0" wp14:anchorId="4AB29932" wp14:editId="40ABEE80">
+            <wp:extent cx="2781688" cy="590632"/>
+            <wp:effectExtent l="0" t="0" r="0" b="0"/>
+            <wp:docPr id="42" name="Imagen 42"/>
+            <wp:cNvGraphicFramePr>
+              <a:graphicFrameLocks xmlns:a="http://schemas.openxmlformats.org/drawingml/2006/main" noChangeAspect="1"/>
+            </wp:cNvGraphicFramePr>
+            <a:graphic xmlns:a="http://schemas.openxmlformats.org/drawingml/2006/main">
+              <a:graphicData uri="http://schemas.openxmlformats.org/drawingml/2006/picture">
+                <pic:pic xmlns:pic="http://schemas.openxmlformats.org/drawingml/2006/picture">
+                  <pic:nvPicPr>
+                    <pic:cNvPr id="1" name=""/>
+                    <pic:cNvPicPr/>
+                  </pic:nvPicPr>
+                  <pic:blipFill>
+                    <a:blip r:embed="rId45"/>
+                    <a:stretch>
+                      <a:fillRect/>
+                    </a:stretch>
+                  </pic:blipFill>
+                  <pic:spPr>
+                    <a:xfrm>
+                      <a:off x="0" y="0"/>
+                      <a:ext cx="2781688" cy="590632"/>
+                    </a:xfrm>
+                    <a:prstGeom prst="rect">
+                      <a:avLst/>
+                    </a:prstGeom>
+                  </pic:spPr>
+                </pic:pic>
+              </a:graphicData>
+            </a:graphic>
+          </wp:inline>
+        </w:drawing>
+      </w:r>
+      <w:r>
+        <w:rPr>
+          <w:rFonts w:ascii="Times New Roman" w:hAnsi="Times New Roman" w:cs="Times New Roman"/>
+          <w:i/>
+          <w:iCs/>
+          <w:sz w:val="24"/>
+          <w:szCs w:val="24"/>
+        </w:rPr>
+        <w:br/>
+        <w:t>*Configuración de salidas en el estado “</w:t>
+      </w:r>
+      <w:proofErr w:type="spellStart"/>
+      <w:r>
+        <w:rPr>
+          <w:rFonts w:ascii="Times New Roman" w:hAnsi="Times New Roman" w:cs="Times New Roman"/>
+          <w:i/>
+          <w:iCs/>
+          <w:sz w:val="24"/>
+          <w:szCs w:val="24"/>
+        </w:rPr>
+        <w:t>leer_ri</w:t>
+      </w:r>
+      <w:proofErr w:type="spellEnd"/>
+      <w:r>
+        <w:rPr>
+          <w:rFonts w:ascii="Times New Roman" w:hAnsi="Times New Roman" w:cs="Times New Roman"/>
+          <w:i/>
+          <w:iCs/>
+          <w:sz w:val="24"/>
+          <w:szCs w:val="24"/>
+        </w:rPr>
+        <w:t>”.</w:t>
+      </w:r>
+      <w:r>
+        <w:rPr>
+          <w:rFonts w:ascii="Times New Roman" w:hAnsi="Times New Roman" w:cs="Times New Roman"/>
+          <w:i/>
+          <w:iCs/>
+          <w:sz w:val="24"/>
+          <w:szCs w:val="24"/>
+        </w:rPr>
+        <w:br/>
+      </w:r>
+      <w:r>
+        <w:rPr>
+          <w:rFonts w:ascii="Times New Roman" w:hAnsi="Times New Roman" w:cs="Times New Roman"/>
+          <w:i/>
+          <w:iCs/>
+          <w:sz w:val="24"/>
+          <w:szCs w:val="24"/>
+        </w:rPr>
+        <w:br/>
+      </w:r>
+      <w:r>
+        <w:rPr>
+          <w:rFonts w:ascii="Times New Roman" w:hAnsi="Times New Roman" w:cs="Times New Roman"/>
+          <w:i/>
+          <w:iCs/>
+          <w:sz w:val="24"/>
+          <w:szCs w:val="24"/>
+        </w:rPr>
+        <w:lastRenderedPageBreak/>
+        <w:drawing>
+          <wp:inline distT="0" distB="0" distL="0" distR="0" wp14:anchorId="05EBAD06" wp14:editId="3D5981A4">
+            <wp:extent cx="2867425" cy="457264"/>
+            <wp:effectExtent l="0" t="0" r="0" b="0"/>
+            <wp:docPr id="43" name="Imagen 43"/>
+            <wp:cNvGraphicFramePr>
+              <a:graphicFrameLocks xmlns:a="http://schemas.openxmlformats.org/drawingml/2006/main" noChangeAspect="1"/>
+            </wp:cNvGraphicFramePr>
+            <a:graphic xmlns:a="http://schemas.openxmlformats.org/drawingml/2006/main">
+              <a:graphicData uri="http://schemas.openxmlformats.org/drawingml/2006/picture">
+                <pic:pic xmlns:pic="http://schemas.openxmlformats.org/drawingml/2006/picture">
+                  <pic:nvPicPr>
+                    <pic:cNvPr id="1" name=""/>
+                    <pic:cNvPicPr/>
+                  </pic:nvPicPr>
+                  <pic:blipFill>
+                    <a:blip r:embed="rId46"/>
+                    <a:stretch>
+                      <a:fillRect/>
+                    </a:stretch>
+                  </pic:blipFill>
+                  <pic:spPr>
+                    <a:xfrm>
+                      <a:off x="0" y="0"/>
+                      <a:ext cx="2867425" cy="457264"/>
+                    </a:xfrm>
+                    <a:prstGeom prst="rect">
+                      <a:avLst/>
+                    </a:prstGeom>
+                  </pic:spPr>
+                </pic:pic>
+              </a:graphicData>
+            </a:graphic>
+          </wp:inline>
+        </w:drawing>
+      </w:r>
+      <w:r>
+        <w:rPr>
+          <w:rFonts w:ascii="Times New Roman" w:hAnsi="Times New Roman" w:cs="Times New Roman"/>
+          <w:i/>
+          <w:iCs/>
+          <w:sz w:val="24"/>
+          <w:szCs w:val="24"/>
+        </w:rPr>
+        <w:br/>
+        <w:t>*Configuración de salidas en el estado “activar_esc_op1”.</w:t>
+      </w:r>
+      <w:r>
+        <w:rPr>
+          <w:rFonts w:ascii="Times New Roman" w:hAnsi="Times New Roman" w:cs="Times New Roman"/>
+          <w:i/>
+          <w:iCs/>
+          <w:sz w:val="24"/>
+          <w:szCs w:val="24"/>
+        </w:rPr>
+        <w:br/>
+      </w:r>
+      <w:r>
+        <w:rPr>
+          <w:rFonts w:ascii="Times New Roman" w:hAnsi="Times New Roman" w:cs="Times New Roman"/>
+          <w:i/>
+          <w:iCs/>
+          <w:sz w:val="24"/>
+          <w:szCs w:val="24"/>
+        </w:rPr>
+        <w:br/>
+      </w:r>
+      <w:r>
+        <w:rPr>
+          <w:rFonts w:ascii="Times New Roman" w:hAnsi="Times New Roman" w:cs="Times New Roman"/>
+          <w:i/>
+          <w:iCs/>
+          <w:sz w:val="24"/>
+          <w:szCs w:val="24"/>
+        </w:rPr>
+        <w:drawing>
+          <wp:inline distT="0" distB="0" distL="0" distR="0" wp14:anchorId="71DAF5E8" wp14:editId="7818C209">
+            <wp:extent cx="2981741" cy="466790"/>
+            <wp:effectExtent l="0" t="0" r="9525" b="9525"/>
+            <wp:docPr id="44" name="Imagen 44"/>
+            <wp:cNvGraphicFramePr>
+              <a:graphicFrameLocks xmlns:a="http://schemas.openxmlformats.org/drawingml/2006/main" noChangeAspect="1"/>
+            </wp:cNvGraphicFramePr>
+            <a:graphic xmlns:a="http://schemas.openxmlformats.org/drawingml/2006/main">
+              <a:graphicData uri="http://schemas.openxmlformats.org/drawingml/2006/picture">
+                <pic:pic xmlns:pic="http://schemas.openxmlformats.org/drawingml/2006/picture">
+                  <pic:nvPicPr>
+                    <pic:cNvPr id="1" name=""/>
+                    <pic:cNvPicPr/>
+                  </pic:nvPicPr>
+                  <pic:blipFill>
+                    <a:blip r:embed="rId47"/>
+                    <a:stretch>
+                      <a:fillRect/>
+                    </a:stretch>
+                  </pic:blipFill>
+                  <pic:spPr>
+                    <a:xfrm>
+                      <a:off x="0" y="0"/>
+                      <a:ext cx="2981741" cy="466790"/>
+                    </a:xfrm>
+                    <a:prstGeom prst="rect">
+                      <a:avLst/>
+                    </a:prstGeom>
+                  </pic:spPr>
+                </pic:pic>
+              </a:graphicData>
+            </a:graphic>
+          </wp:inline>
+        </w:drawing>
+      </w:r>
+      <w:r>
+        <w:rPr>
+          <w:rFonts w:ascii="Times New Roman" w:hAnsi="Times New Roman" w:cs="Times New Roman"/>
+          <w:i/>
+          <w:iCs/>
+          <w:sz w:val="24"/>
+          <w:szCs w:val="24"/>
+        </w:rPr>
+        <w:br/>
+        <w:t>*Configuración de salidas en el estado “activar_leer_op1”.</w:t>
+      </w:r>
+      <w:r>
+        <w:rPr>
+          <w:rFonts w:ascii="Times New Roman" w:hAnsi="Times New Roman" w:cs="Times New Roman"/>
+          <w:i/>
+          <w:iCs/>
+          <w:sz w:val="24"/>
+          <w:szCs w:val="24"/>
+        </w:rPr>
+        <w:br/>
+      </w:r>
+      <w:r>
+        <w:rPr>
+          <w:rFonts w:ascii="Times New Roman" w:hAnsi="Times New Roman" w:cs="Times New Roman"/>
+          <w:i/>
+          <w:iCs/>
+          <w:sz w:val="24"/>
+          <w:szCs w:val="24"/>
+        </w:rPr>
+        <w:br/>
+      </w:r>
+      <w:r>
+        <w:rPr>
+          <w:rFonts w:ascii="Times New Roman" w:hAnsi="Times New Roman" w:cs="Times New Roman"/>
+          <w:i/>
+          <w:iCs/>
+          <w:sz w:val="24"/>
+          <w:szCs w:val="24"/>
+        </w:rPr>
+        <w:drawing>
+          <wp:inline distT="0" distB="0" distL="0" distR="0" wp14:anchorId="35DC0617" wp14:editId="54E26E0E">
+            <wp:extent cx="2867425" cy="447737"/>
+            <wp:effectExtent l="0" t="0" r="9525" b="9525"/>
+            <wp:docPr id="45" name="Imagen 45"/>
+            <wp:cNvGraphicFramePr>
+              <a:graphicFrameLocks xmlns:a="http://schemas.openxmlformats.org/drawingml/2006/main" noChangeAspect="1"/>
+            </wp:cNvGraphicFramePr>
+            <a:graphic xmlns:a="http://schemas.openxmlformats.org/drawingml/2006/main">
+              <a:graphicData uri="http://schemas.openxmlformats.org/drawingml/2006/picture">
+                <pic:pic xmlns:pic="http://schemas.openxmlformats.org/drawingml/2006/picture">
+                  <pic:nvPicPr>
+                    <pic:cNvPr id="1" name=""/>
+                    <pic:cNvPicPr/>
+                  </pic:nvPicPr>
+                  <pic:blipFill>
+                    <a:blip r:embed="rId48"/>
+                    <a:stretch>
+                      <a:fillRect/>
+                    </a:stretch>
+                  </pic:blipFill>
+                  <pic:spPr>
+                    <a:xfrm>
+                      <a:off x="0" y="0"/>
+                      <a:ext cx="2867425" cy="447737"/>
+                    </a:xfrm>
+                    <a:prstGeom prst="rect">
+                      <a:avLst/>
+                    </a:prstGeom>
+                  </pic:spPr>
+                </pic:pic>
+              </a:graphicData>
+            </a:graphic>
+          </wp:inline>
+        </w:drawing>
+      </w:r>
+      <w:r>
+        <w:rPr>
+          <w:rFonts w:ascii="Times New Roman" w:hAnsi="Times New Roman" w:cs="Times New Roman"/>
+          <w:i/>
+          <w:iCs/>
+          <w:sz w:val="24"/>
+          <w:szCs w:val="24"/>
+        </w:rPr>
+        <w:br/>
+        <w:t>*Configuración de salidas en el estado “activar_esc_op2”.</w:t>
+      </w:r>
+      <w:r>
+        <w:rPr>
+          <w:rFonts w:ascii="Times New Roman" w:hAnsi="Times New Roman" w:cs="Times New Roman"/>
+          <w:i/>
+          <w:iCs/>
+          <w:sz w:val="24"/>
+          <w:szCs w:val="24"/>
+        </w:rPr>
+        <w:br/>
+      </w:r>
+      <w:r>
+        <w:rPr>
+          <w:rFonts w:ascii="Times New Roman" w:hAnsi="Times New Roman" w:cs="Times New Roman"/>
+          <w:i/>
+          <w:iCs/>
+          <w:sz w:val="24"/>
+          <w:szCs w:val="24"/>
+        </w:rPr>
+        <w:br/>
+      </w:r>
+      <w:r>
+        <w:rPr>
+          <w:rFonts w:ascii="Times New Roman" w:hAnsi="Times New Roman" w:cs="Times New Roman"/>
+          <w:i/>
+          <w:iCs/>
+          <w:sz w:val="24"/>
+          <w:szCs w:val="24"/>
+        </w:rPr>
+        <w:drawing>
+          <wp:inline distT="0" distB="0" distL="0" distR="0" wp14:anchorId="23AE1CA3" wp14:editId="698D6E2E">
+            <wp:extent cx="3086531" cy="457264"/>
+            <wp:effectExtent l="0" t="0" r="0" b="0"/>
+            <wp:docPr id="46" name="Imagen 46"/>
+            <wp:cNvGraphicFramePr>
+              <a:graphicFrameLocks xmlns:a="http://schemas.openxmlformats.org/drawingml/2006/main" noChangeAspect="1"/>
+            </wp:cNvGraphicFramePr>
+            <a:graphic xmlns:a="http://schemas.openxmlformats.org/drawingml/2006/main">
+              <a:graphicData uri="http://schemas.openxmlformats.org/drawingml/2006/picture">
+                <pic:pic xmlns:pic="http://schemas.openxmlformats.org/drawingml/2006/picture">
+                  <pic:nvPicPr>
+                    <pic:cNvPr id="1" name=""/>
+                    <pic:cNvPicPr/>
+                  </pic:nvPicPr>
+                  <pic:blipFill>
+                    <a:blip r:embed="rId49"/>
+                    <a:stretch>
+                      <a:fillRect/>
+                    </a:stretch>
+                  </pic:blipFill>
+                  <pic:spPr>
+                    <a:xfrm>
+                      <a:off x="0" y="0"/>
+                      <a:ext cx="3086531" cy="457264"/>
+                    </a:xfrm>
+                    <a:prstGeom prst="rect">
+                      <a:avLst/>
+                    </a:prstGeom>
+                  </pic:spPr>
+                </pic:pic>
+              </a:graphicData>
+            </a:graphic>
+          </wp:inline>
+        </w:drawing>
+      </w:r>
+      <w:r>
+        <w:rPr>
+          <w:rFonts w:ascii="Times New Roman" w:hAnsi="Times New Roman" w:cs="Times New Roman"/>
+          <w:i/>
+          <w:iCs/>
+          <w:sz w:val="24"/>
+          <w:szCs w:val="24"/>
+        </w:rPr>
+        <w:br/>
+      </w:r>
+      <w:r>
+        <w:rPr>
+          <w:rFonts w:ascii="Times New Roman" w:hAnsi="Times New Roman" w:cs="Times New Roman"/>
+          <w:i/>
+          <w:iCs/>
+          <w:sz w:val="24"/>
+          <w:szCs w:val="24"/>
+        </w:rPr>
+        <w:t>*Configuración de salidas en el estado “activar_</w:t>
+      </w:r>
+      <w:r>
+        <w:rPr>
+          <w:rFonts w:ascii="Times New Roman" w:hAnsi="Times New Roman" w:cs="Times New Roman"/>
+          <w:i/>
+          <w:iCs/>
+          <w:sz w:val="24"/>
+          <w:szCs w:val="24"/>
+        </w:rPr>
+        <w:t>leer</w:t>
+      </w:r>
+      <w:r>
+        <w:rPr>
+          <w:rFonts w:ascii="Times New Roman" w:hAnsi="Times New Roman" w:cs="Times New Roman"/>
+          <w:i/>
+          <w:iCs/>
+          <w:sz w:val="24"/>
+          <w:szCs w:val="24"/>
+        </w:rPr>
+        <w:t>_op2”.</w:t>
+      </w:r>
+      <w:r>
+        <w:rPr>
+          <w:rFonts w:ascii="Times New Roman" w:hAnsi="Times New Roman" w:cs="Times New Roman"/>
+          <w:i/>
+          <w:iCs/>
+          <w:sz w:val="24"/>
+          <w:szCs w:val="24"/>
+        </w:rPr>
+        <w:br/>
+      </w:r>
+      <w:r>
+        <w:rPr>
+          <w:rFonts w:ascii="Times New Roman" w:hAnsi="Times New Roman" w:cs="Times New Roman"/>
+          <w:i/>
+          <w:iCs/>
+          <w:sz w:val="24"/>
+          <w:szCs w:val="24"/>
+        </w:rPr>
+        <w:br/>
+      </w:r>
+      <w:r>
+        <w:rPr>
+          <w:rFonts w:ascii="Times New Roman" w:hAnsi="Times New Roman" w:cs="Times New Roman"/>
+          <w:i/>
+          <w:iCs/>
+          <w:sz w:val="24"/>
+          <w:szCs w:val="24"/>
+        </w:rPr>
+        <w:drawing>
+          <wp:inline distT="0" distB="0" distL="0" distR="0" wp14:anchorId="32199639" wp14:editId="1AA4E865">
+            <wp:extent cx="3362794" cy="1381318"/>
+            <wp:effectExtent l="0" t="0" r="0" b="9525"/>
+            <wp:docPr id="47" name="Imagen 47"/>
+            <wp:cNvGraphicFramePr>
+              <a:graphicFrameLocks xmlns:a="http://schemas.openxmlformats.org/drawingml/2006/main" noChangeAspect="1"/>
+            </wp:cNvGraphicFramePr>
+            <a:graphic xmlns:a="http://schemas.openxmlformats.org/drawingml/2006/main">
+              <a:graphicData uri="http://schemas.openxmlformats.org/drawingml/2006/picture">
+                <pic:pic xmlns:pic="http://schemas.openxmlformats.org/drawingml/2006/picture">
+                  <pic:nvPicPr>
+                    <pic:cNvPr id="1" name=""/>
+                    <pic:cNvPicPr/>
+                  </pic:nvPicPr>
+                  <pic:blipFill>
+                    <a:blip r:embed="rId50"/>
+                    <a:stretch>
+                      <a:fillRect/>
+                    </a:stretch>
+                  </pic:blipFill>
+                  <pic:spPr>
+                    <a:xfrm>
+                      <a:off x="0" y="0"/>
+                      <a:ext cx="3362794" cy="1381318"/>
+                    </a:xfrm>
+                    <a:prstGeom prst="rect">
+                      <a:avLst/>
+                    </a:prstGeom>
+                  </pic:spPr>
+                </pic:pic>
+              </a:graphicData>
+            </a:graphic>
+          </wp:inline>
+        </w:drawing>
+      </w:r>
+      <w:r>
+        <w:rPr>
+          <w:rFonts w:ascii="Times New Roman" w:hAnsi="Times New Roman" w:cs="Times New Roman"/>
+          <w:i/>
+          <w:iCs/>
+          <w:sz w:val="24"/>
+          <w:szCs w:val="24"/>
+        </w:rPr>
+        <w:br/>
+      </w:r>
+      <w:r>
+        <w:rPr>
+          <w:rFonts w:ascii="Times New Roman" w:hAnsi="Times New Roman" w:cs="Times New Roman"/>
+          <w:i/>
+          <w:iCs/>
+          <w:sz w:val="24"/>
+          <w:szCs w:val="24"/>
+        </w:rPr>
+        <w:t>*Configuración de salidas en el estado “</w:t>
+      </w:r>
+      <w:proofErr w:type="spellStart"/>
+      <w:r>
+        <w:rPr>
+          <w:rFonts w:ascii="Times New Roman" w:hAnsi="Times New Roman" w:cs="Times New Roman"/>
+          <w:i/>
+          <w:iCs/>
+          <w:sz w:val="24"/>
+          <w:szCs w:val="24"/>
+        </w:rPr>
+        <w:t>activar_esc_</w:t>
+      </w:r>
+      <w:r>
+        <w:rPr>
+          <w:rFonts w:ascii="Times New Roman" w:hAnsi="Times New Roman" w:cs="Times New Roman"/>
+          <w:i/>
+          <w:iCs/>
+          <w:sz w:val="24"/>
+          <w:szCs w:val="24"/>
+        </w:rPr>
+        <w:t>data</w:t>
+      </w:r>
+      <w:proofErr w:type="spellEnd"/>
+      <w:r>
+        <w:rPr>
+          <w:rFonts w:ascii="Times New Roman" w:hAnsi="Times New Roman" w:cs="Times New Roman"/>
+          <w:i/>
+          <w:iCs/>
+          <w:sz w:val="24"/>
+          <w:szCs w:val="24"/>
+        </w:rPr>
+        <w:t>”.</w:t>
+      </w:r>
+      <w:r>
+        <w:rPr>
+          <w:rFonts w:ascii="Times New Roman" w:hAnsi="Times New Roman" w:cs="Times New Roman"/>
+          <w:i/>
+          <w:iCs/>
+          <w:sz w:val="24"/>
+          <w:szCs w:val="24"/>
+        </w:rPr>
+        <w:br/>
+      </w:r>
+      <w:r>
+        <w:rPr>
+          <w:rFonts w:ascii="Times New Roman" w:hAnsi="Times New Roman" w:cs="Times New Roman"/>
+          <w:i/>
+          <w:iCs/>
+          <w:sz w:val="24"/>
+          <w:szCs w:val="24"/>
+        </w:rPr>
+        <w:br/>
+      </w:r>
+      <w:r>
+        <w:rPr>
+          <w:rFonts w:ascii="Times New Roman" w:hAnsi="Times New Roman" w:cs="Times New Roman"/>
+          <w:i/>
+          <w:iCs/>
+          <w:sz w:val="24"/>
+          <w:szCs w:val="24"/>
+        </w:rPr>
+        <w:drawing>
+          <wp:inline distT="0" distB="0" distL="0" distR="0" wp14:anchorId="4659702E" wp14:editId="7031663B">
+            <wp:extent cx="3277057" cy="457264"/>
+            <wp:effectExtent l="0" t="0" r="0" b="0"/>
+            <wp:docPr id="48" name="Imagen 48"/>
+            <wp:cNvGraphicFramePr>
+              <a:graphicFrameLocks xmlns:a="http://schemas.openxmlformats.org/drawingml/2006/main" noChangeAspect="1"/>
+            </wp:cNvGraphicFramePr>
+            <a:graphic xmlns:a="http://schemas.openxmlformats.org/drawingml/2006/main">
+              <a:graphicData uri="http://schemas.openxmlformats.org/drawingml/2006/picture">
+                <pic:pic xmlns:pic="http://schemas.openxmlformats.org/drawingml/2006/picture">
+                  <pic:nvPicPr>
+                    <pic:cNvPr id="1" name=""/>
+                    <pic:cNvPicPr/>
+                  </pic:nvPicPr>
+                  <pic:blipFill>
+                    <a:blip r:embed="rId51"/>
+                    <a:stretch>
+                      <a:fillRect/>
+                    </a:stretch>
+                  </pic:blipFill>
+                  <pic:spPr>
+                    <a:xfrm>
+                      <a:off x="0" y="0"/>
+                      <a:ext cx="3277057" cy="457264"/>
+                    </a:xfrm>
+                    <a:prstGeom prst="rect">
+                      <a:avLst/>
+                    </a:prstGeom>
+                  </pic:spPr>
+                </pic:pic>
+              </a:graphicData>
+            </a:graphic>
+          </wp:inline>
+        </w:drawing>
+      </w:r>
+      <w:r>
+        <w:rPr>
+          <w:rFonts w:ascii="Times New Roman" w:hAnsi="Times New Roman" w:cs="Times New Roman"/>
+          <w:i/>
+          <w:iCs/>
+          <w:sz w:val="24"/>
+          <w:szCs w:val="24"/>
+        </w:rPr>
+        <w:br/>
+        <w:t>*Configuración de salidas en el estado “</w:t>
+      </w:r>
+      <w:proofErr w:type="spellStart"/>
+      <w:r>
+        <w:rPr>
+          <w:rFonts w:ascii="Times New Roman" w:hAnsi="Times New Roman" w:cs="Times New Roman"/>
+          <w:i/>
+          <w:iCs/>
+          <w:sz w:val="24"/>
+          <w:szCs w:val="24"/>
+        </w:rPr>
+        <w:t>activar_</w:t>
+      </w:r>
+      <w:r>
+        <w:rPr>
+          <w:rFonts w:ascii="Times New Roman" w:hAnsi="Times New Roman" w:cs="Times New Roman"/>
+          <w:i/>
+          <w:iCs/>
+          <w:sz w:val="24"/>
+          <w:szCs w:val="24"/>
+        </w:rPr>
+        <w:t>leer</w:t>
+      </w:r>
+      <w:r>
+        <w:rPr>
+          <w:rFonts w:ascii="Times New Roman" w:hAnsi="Times New Roman" w:cs="Times New Roman"/>
+          <w:i/>
+          <w:iCs/>
+          <w:sz w:val="24"/>
+          <w:szCs w:val="24"/>
+        </w:rPr>
+        <w:t>_data</w:t>
+      </w:r>
+      <w:proofErr w:type="spellEnd"/>
+      <w:r>
+        <w:rPr>
+          <w:rFonts w:ascii="Times New Roman" w:hAnsi="Times New Roman" w:cs="Times New Roman"/>
+          <w:i/>
+          <w:iCs/>
+          <w:sz w:val="24"/>
+          <w:szCs w:val="24"/>
+        </w:rPr>
+        <w:t>”.</w:t>
+      </w:r>
+      <w:r>
+        <w:rPr>
+          <w:rFonts w:ascii="Times New Roman" w:hAnsi="Times New Roman" w:cs="Times New Roman"/>
+          <w:i/>
+          <w:iCs/>
+          <w:sz w:val="24"/>
+          <w:szCs w:val="24"/>
+        </w:rPr>
+        <w:br/>
+      </w:r>
+      <w:r>
+        <w:rPr>
+          <w:rFonts w:ascii="Times New Roman" w:hAnsi="Times New Roman" w:cs="Times New Roman"/>
+          <w:i/>
+          <w:iCs/>
+          <w:sz w:val="24"/>
+          <w:szCs w:val="24"/>
+        </w:rPr>
+        <w:br/>
+      </w:r>
+      <w:r>
+        <w:rPr>
+          <w:rFonts w:ascii="Times New Roman" w:hAnsi="Times New Roman" w:cs="Times New Roman"/>
+          <w:i/>
+          <w:iCs/>
+          <w:sz w:val="24"/>
+          <w:szCs w:val="24"/>
+        </w:rPr>
+        <w:drawing>
+          <wp:inline distT="0" distB="0" distL="0" distR="0" wp14:anchorId="7A802DC1" wp14:editId="2268392E">
+            <wp:extent cx="2743583" cy="457264"/>
+            <wp:effectExtent l="0" t="0" r="0" b="0"/>
+            <wp:docPr id="49" name="Imagen 49"/>
+            <wp:cNvGraphicFramePr>
+              <a:graphicFrameLocks xmlns:a="http://schemas.openxmlformats.org/drawingml/2006/main" noChangeAspect="1"/>
+            </wp:cNvGraphicFramePr>
+            <a:graphic xmlns:a="http://schemas.openxmlformats.org/drawingml/2006/main">
+              <a:graphicData uri="http://schemas.openxmlformats.org/drawingml/2006/picture">
+                <pic:pic xmlns:pic="http://schemas.openxmlformats.org/drawingml/2006/picture">
+                  <pic:nvPicPr>
+                    <pic:cNvPr id="1" name=""/>
+                    <pic:cNvPicPr/>
+                  </pic:nvPicPr>
+                  <pic:blipFill>
+                    <a:blip r:embed="rId52"/>
+                    <a:stretch>
+                      <a:fillRect/>
+                    </a:stretch>
+                  </pic:blipFill>
+                  <pic:spPr>
+                    <a:xfrm>
+                      <a:off x="0" y="0"/>
+                      <a:ext cx="2743583" cy="457264"/>
+                    </a:xfrm>
+                    <a:prstGeom prst="rect">
+                      <a:avLst/>
+                    </a:prstGeom>
+                  </pic:spPr>
+                </pic:pic>
+              </a:graphicData>
+            </a:graphic>
+          </wp:inline>
+        </w:drawing>
+      </w:r>
+      <w:r>
+        <w:rPr>
+          <w:rFonts w:ascii="Times New Roman" w:hAnsi="Times New Roman" w:cs="Times New Roman"/>
+          <w:i/>
+          <w:iCs/>
+          <w:sz w:val="24"/>
+          <w:szCs w:val="24"/>
+        </w:rPr>
+        <w:br/>
+      </w:r>
+      <w:r>
+        <w:rPr>
+          <w:rFonts w:ascii="Times New Roman" w:hAnsi="Times New Roman" w:cs="Times New Roman"/>
+          <w:i/>
+          <w:iCs/>
+          <w:sz w:val="24"/>
+          <w:szCs w:val="24"/>
+        </w:rPr>
+        <w:t>*Configuración de salidas en el estado “</w:t>
+      </w:r>
+      <w:proofErr w:type="spellStart"/>
+      <w:r>
+        <w:rPr>
+          <w:rFonts w:ascii="Times New Roman" w:hAnsi="Times New Roman" w:cs="Times New Roman"/>
+          <w:i/>
+          <w:iCs/>
+          <w:sz w:val="24"/>
+          <w:szCs w:val="24"/>
+        </w:rPr>
+        <w:t>leer_data</w:t>
+      </w:r>
+      <w:proofErr w:type="spellEnd"/>
+      <w:r>
+        <w:rPr>
+          <w:rFonts w:ascii="Times New Roman" w:hAnsi="Times New Roman" w:cs="Times New Roman"/>
+          <w:i/>
+          <w:iCs/>
+          <w:sz w:val="24"/>
+          <w:szCs w:val="24"/>
+        </w:rPr>
+        <w:t>”.</w:t>
+      </w:r>
+      <w:r>
+        <w:rPr>
+          <w:rFonts w:ascii="Times New Roman" w:hAnsi="Times New Roman" w:cs="Times New Roman"/>
+          <w:i/>
+          <w:iCs/>
+          <w:sz w:val="24"/>
+          <w:szCs w:val="24"/>
+        </w:rPr>
+        <w:br/>
+      </w:r>
+      <w:r>
+        <w:rPr>
+          <w:rFonts w:ascii="Times New Roman" w:hAnsi="Times New Roman" w:cs="Times New Roman"/>
+          <w:i/>
+          <w:iCs/>
+          <w:sz w:val="24"/>
+          <w:szCs w:val="24"/>
+        </w:rPr>
+        <w:br/>
+      </w:r>
+      <w:r>
+        <w:rPr>
+          <w:rFonts w:ascii="Times New Roman" w:hAnsi="Times New Roman" w:cs="Times New Roman"/>
+          <w:i/>
+          <w:iCs/>
+          <w:sz w:val="24"/>
+          <w:szCs w:val="24"/>
+        </w:rPr>
+        <w:drawing>
+          <wp:inline distT="0" distB="0" distL="0" distR="0" wp14:anchorId="6DE61082" wp14:editId="2E1446C9">
+            <wp:extent cx="4382112" cy="1352739"/>
+            <wp:effectExtent l="0" t="0" r="0" b="0"/>
+            <wp:docPr id="50" name="Imagen 50"/>
+            <wp:cNvGraphicFramePr>
+              <a:graphicFrameLocks xmlns:a="http://schemas.openxmlformats.org/drawingml/2006/main" noChangeAspect="1"/>
+            </wp:cNvGraphicFramePr>
+            <a:graphic xmlns:a="http://schemas.openxmlformats.org/drawingml/2006/main">
+              <a:graphicData uri="http://schemas.openxmlformats.org/drawingml/2006/picture">
+                <pic:pic xmlns:pic="http://schemas.openxmlformats.org/drawingml/2006/picture">
+                  <pic:nvPicPr>
+                    <pic:cNvPr id="1" name=""/>
+                    <pic:cNvPicPr/>
+                  </pic:nvPicPr>
+                  <pic:blipFill>
+                    <a:blip r:embed="rId53"/>
+                    <a:stretch>
+                      <a:fillRect/>
+                    </a:stretch>
+                  </pic:blipFill>
+                  <pic:spPr>
+                    <a:xfrm>
+                      <a:off x="0" y="0"/>
+                      <a:ext cx="4382112" cy="1352739"/>
+                    </a:xfrm>
+                    <a:prstGeom prst="rect">
+                      <a:avLst/>
+                    </a:prstGeom>
+                  </pic:spPr>
+                </pic:pic>
+              </a:graphicData>
+            </a:graphic>
+          </wp:inline>
+        </w:drawing>
+      </w:r>
+      <w:r>
+        <w:rPr>
+          <w:rFonts w:ascii="Times New Roman" w:hAnsi="Times New Roman" w:cs="Times New Roman"/>
+          <w:i/>
+          <w:iCs/>
+          <w:sz w:val="24"/>
+          <w:szCs w:val="24"/>
+        </w:rPr>
+        <w:br/>
+      </w:r>
+      <w:r>
+        <w:rPr>
+          <w:rFonts w:ascii="Times New Roman" w:hAnsi="Times New Roman" w:cs="Times New Roman"/>
+          <w:i/>
+          <w:iCs/>
+          <w:sz w:val="24"/>
+          <w:szCs w:val="24"/>
+        </w:rPr>
+        <w:t>*Configuración de salidas en el estado “</w:t>
+      </w:r>
+      <w:proofErr w:type="spellStart"/>
+      <w:r>
+        <w:rPr>
+          <w:rFonts w:ascii="Times New Roman" w:hAnsi="Times New Roman" w:cs="Times New Roman"/>
+          <w:i/>
+          <w:iCs/>
+          <w:sz w:val="24"/>
+          <w:szCs w:val="24"/>
+        </w:rPr>
+        <w:t>escribir</w:t>
+      </w:r>
+      <w:r>
+        <w:rPr>
+          <w:rFonts w:ascii="Times New Roman" w:hAnsi="Times New Roman" w:cs="Times New Roman"/>
+          <w:i/>
+          <w:iCs/>
+          <w:sz w:val="24"/>
+          <w:szCs w:val="24"/>
+        </w:rPr>
+        <w:t>_data</w:t>
+      </w:r>
+      <w:proofErr w:type="spellEnd"/>
+      <w:r>
+        <w:rPr>
+          <w:rFonts w:ascii="Times New Roman" w:hAnsi="Times New Roman" w:cs="Times New Roman"/>
+          <w:i/>
+          <w:iCs/>
+          <w:sz w:val="24"/>
+          <w:szCs w:val="24"/>
+        </w:rPr>
+        <w:t>”.</w:t>
+      </w:r>
+      <w:r>
+        <w:rPr>
+          <w:rFonts w:ascii="Times New Roman" w:hAnsi="Times New Roman" w:cs="Times New Roman"/>
+          <w:i/>
+          <w:iCs/>
+          <w:sz w:val="24"/>
+          <w:szCs w:val="24"/>
+        </w:rPr>
+        <w:br/>
+      </w:r>
+    </w:p>
+    <w:p>
+      <w:pPr>
+        <w:rPr>
+          <w:rFonts w:ascii="Times New Roman" w:hAnsi="Times New Roman" w:cs="Times New Roman"/>
+          <w:i/>
+          <w:iCs/>
+          <w:sz w:val="24"/>
+          <w:szCs w:val="24"/>
+        </w:rPr>
+      </w:pPr>
+      <w:r>
+        <w:rPr>
+          <w:rFonts w:ascii="Times New Roman" w:hAnsi="Times New Roman" w:cs="Times New Roman"/>
+          <w:i/>
+          <w:iCs/>
+          <w:sz w:val="24"/>
+          <w:szCs w:val="24"/>
+        </w:rPr>
+        <w:lastRenderedPageBreak/>
+        <w:drawing>
+          <wp:inline distT="0" distB="0" distL="0" distR="0" wp14:anchorId="7847E934" wp14:editId="79CA55DD">
+            <wp:extent cx="3105583" cy="895475"/>
+            <wp:effectExtent l="0" t="0" r="0" b="0"/>
+            <wp:docPr id="51" name="Imagen 51"/>
+            <wp:cNvGraphicFramePr>
+              <a:graphicFrameLocks xmlns:a="http://schemas.openxmlformats.org/drawingml/2006/main" noChangeAspect="1"/>
+            </wp:cNvGraphicFramePr>
+            <a:graphic xmlns:a="http://schemas.openxmlformats.org/drawingml/2006/main">
+              <a:graphicData uri="http://schemas.openxmlformats.org/drawingml/2006/picture">
+                <pic:pic xmlns:pic="http://schemas.openxmlformats.org/drawingml/2006/picture">
+                  <pic:nvPicPr>
+                    <pic:cNvPr id="1" name=""/>
+                    <pic:cNvPicPr/>
+                  </pic:nvPicPr>
+                  <pic:blipFill>
+                    <a:blip r:embed="rId54"/>
+                    <a:stretch>
+                      <a:fillRect/>
+                    </a:stretch>
+                  </pic:blipFill>
+                  <pic:spPr>
+                    <a:xfrm>
+                      <a:off x="0" y="0"/>
+                      <a:ext cx="3105583" cy="895475"/>
+                    </a:xfrm>
+                    <a:prstGeom prst="rect">
+                      <a:avLst/>
+                    </a:prstGeom>
+                  </pic:spPr>
+                </pic:pic>
+              </a:graphicData>
+            </a:graphic>
+          </wp:inline>
+        </w:drawing>
+      </w:r>
+      <w:r>
+        <w:rPr>
+          <w:rFonts w:ascii="Times New Roman" w:hAnsi="Times New Roman" w:cs="Times New Roman"/>
+          <w:i/>
+          <w:iCs/>
+          <w:sz w:val="24"/>
+          <w:szCs w:val="24"/>
+        </w:rPr>
+        <w:br/>
+      </w:r>
+      <w:r>
+        <w:rPr>
+          <w:rFonts w:ascii="Times New Roman" w:hAnsi="Times New Roman" w:cs="Times New Roman"/>
+          <w:i/>
+          <w:iCs/>
+          <w:sz w:val="24"/>
+          <w:szCs w:val="24"/>
+        </w:rPr>
+        <w:t>*Configuración de salidas en el estado “escribir_</w:t>
+      </w:r>
+      <w:r>
+        <w:rPr>
+          <w:rFonts w:ascii="Times New Roman" w:hAnsi="Times New Roman" w:cs="Times New Roman"/>
+          <w:i/>
+          <w:iCs/>
+          <w:sz w:val="24"/>
+          <w:szCs w:val="24"/>
+        </w:rPr>
+        <w:t>op1</w:t>
+      </w:r>
+      <w:r>
+        <w:rPr>
+          <w:rFonts w:ascii="Times New Roman" w:hAnsi="Times New Roman" w:cs="Times New Roman"/>
+          <w:i/>
+          <w:iCs/>
+          <w:sz w:val="24"/>
+          <w:szCs w:val="24"/>
+        </w:rPr>
+        <w:t>”.</w:t>
+      </w:r>
+      <w:r>
+        <w:rPr>
+          <w:rFonts w:ascii="Times New Roman" w:hAnsi="Times New Roman" w:cs="Times New Roman"/>
+          <w:i/>
+          <w:iCs/>
+          <w:sz w:val="24"/>
+          <w:szCs w:val="24"/>
+        </w:rPr>
+        <w:br/>
+      </w:r>
+      <w:r>
+        <w:rPr>
+          <w:rFonts w:ascii="Times New Roman" w:hAnsi="Times New Roman" w:cs="Times New Roman"/>
+          <w:i/>
+          <w:iCs/>
+          <w:sz w:val="24"/>
+          <w:szCs w:val="24"/>
+        </w:rPr>
+        <w:br/>
+      </w:r>
+      <w:r>
+        <w:rPr>
+          <w:rFonts w:ascii="Times New Roman" w:hAnsi="Times New Roman" w:cs="Times New Roman"/>
+          <w:i/>
+          <w:iCs/>
+          <w:sz w:val="24"/>
+          <w:szCs w:val="24"/>
+        </w:rPr>
+        <w:drawing>
+          <wp:inline distT="0" distB="0" distL="0" distR="0" wp14:anchorId="53BB9485" wp14:editId="5E3D8B1B">
+            <wp:extent cx="2610214" cy="457264"/>
+            <wp:effectExtent l="0" t="0" r="0" b="0"/>
+            <wp:docPr id="52" name="Imagen 52"/>
+            <wp:cNvGraphicFramePr>
+              <a:graphicFrameLocks xmlns:a="http://schemas.openxmlformats.org/drawingml/2006/main" noChangeAspect="1"/>
+            </wp:cNvGraphicFramePr>
+            <a:graphic xmlns:a="http://schemas.openxmlformats.org/drawingml/2006/main">
+              <a:graphicData uri="http://schemas.openxmlformats.org/drawingml/2006/picture">
+                <pic:pic xmlns:pic="http://schemas.openxmlformats.org/drawingml/2006/picture">
+                  <pic:nvPicPr>
+                    <pic:cNvPr id="1" name=""/>
+                    <pic:cNvPicPr/>
+                  </pic:nvPicPr>
+                  <pic:blipFill>
+                    <a:blip r:embed="rId55"/>
+                    <a:stretch>
+                      <a:fillRect/>
+                    </a:stretch>
+                  </pic:blipFill>
+                  <pic:spPr>
+                    <a:xfrm>
+                      <a:off x="0" y="0"/>
+                      <a:ext cx="2610214" cy="457264"/>
+                    </a:xfrm>
+                    <a:prstGeom prst="rect">
+                      <a:avLst/>
+                    </a:prstGeom>
+                  </pic:spPr>
+                </pic:pic>
+              </a:graphicData>
+            </a:graphic>
+          </wp:inline>
+        </w:drawing>
+      </w:r>
+      <w:r>
+        <w:rPr>
+          <w:rFonts w:ascii="Times New Roman" w:hAnsi="Times New Roman" w:cs="Times New Roman"/>
+          <w:i/>
+          <w:iCs/>
+          <w:sz w:val="24"/>
+          <w:szCs w:val="24"/>
+        </w:rPr>
+        <w:br/>
+      </w:r>
+      <w:r>
+        <w:rPr>
+          <w:rFonts w:ascii="Times New Roman" w:hAnsi="Times New Roman" w:cs="Times New Roman"/>
+          <w:i/>
+          <w:iCs/>
+          <w:sz w:val="24"/>
+          <w:szCs w:val="24"/>
+        </w:rPr>
+        <w:t>*Configuración de salidas en el estado “</w:t>
+      </w:r>
+      <w:r>
+        <w:rPr>
+          <w:rFonts w:ascii="Times New Roman" w:hAnsi="Times New Roman" w:cs="Times New Roman"/>
+          <w:i/>
+          <w:iCs/>
+          <w:sz w:val="24"/>
+          <w:szCs w:val="24"/>
+        </w:rPr>
+        <w:t>leer_op1</w:t>
+      </w:r>
+      <w:r>
+        <w:rPr>
+          <w:rFonts w:ascii="Times New Roman" w:hAnsi="Times New Roman" w:cs="Times New Roman"/>
+          <w:i/>
+          <w:iCs/>
+          <w:sz w:val="24"/>
+          <w:szCs w:val="24"/>
+        </w:rPr>
+        <w:t>”.</w:t>
+      </w:r>
+      <w:r>
+        <w:rPr>
+          <w:rFonts w:ascii="Times New Roman" w:hAnsi="Times New Roman" w:cs="Times New Roman"/>
+          <w:i/>
+          <w:iCs/>
+          <w:sz w:val="24"/>
+          <w:szCs w:val="24"/>
+        </w:rPr>
+        <w:br/>
+      </w:r>
+      <w:r>
+        <w:rPr>
+          <w:rFonts w:ascii="Times New Roman" w:hAnsi="Times New Roman" w:cs="Times New Roman"/>
+          <w:i/>
+          <w:iCs/>
+          <w:sz w:val="24"/>
+          <w:szCs w:val="24"/>
+        </w:rPr>
+        <w:br/>
+      </w:r>
+      <w:r>
+        <w:rPr>
+          <w:rFonts w:ascii="Times New Roman" w:hAnsi="Times New Roman" w:cs="Times New Roman"/>
+          <w:i/>
+          <w:iCs/>
+          <w:sz w:val="24"/>
+          <w:szCs w:val="24"/>
+        </w:rPr>
+        <w:drawing>
+          <wp:inline distT="0" distB="0" distL="0" distR="0" wp14:anchorId="6DB73BCF" wp14:editId="297E590E">
+            <wp:extent cx="2610214" cy="466790"/>
+            <wp:effectExtent l="0" t="0" r="0" b="9525"/>
+            <wp:docPr id="53" name="Imagen 53"/>
+            <wp:cNvGraphicFramePr>
+              <a:graphicFrameLocks xmlns:a="http://schemas.openxmlformats.org/drawingml/2006/main" noChangeAspect="1"/>
+            </wp:cNvGraphicFramePr>
+            <a:graphic xmlns:a="http://schemas.openxmlformats.org/drawingml/2006/main">
+              <a:graphicData uri="http://schemas.openxmlformats.org/drawingml/2006/picture">
+                <pic:pic xmlns:pic="http://schemas.openxmlformats.org/drawingml/2006/picture">
+                  <pic:nvPicPr>
+                    <pic:cNvPr id="1" name=""/>
+                    <pic:cNvPicPr/>
+                  </pic:nvPicPr>
+                  <pic:blipFill>
+                    <a:blip r:embed="rId56"/>
+                    <a:stretch>
+                      <a:fillRect/>
+                    </a:stretch>
+                  </pic:blipFill>
+                  <pic:spPr>
+                    <a:xfrm>
+                      <a:off x="0" y="0"/>
+                      <a:ext cx="2610214" cy="466790"/>
+                    </a:xfrm>
+                    <a:prstGeom prst="rect">
+                      <a:avLst/>
+                    </a:prstGeom>
+                  </pic:spPr>
+                </pic:pic>
+              </a:graphicData>
+            </a:graphic>
+          </wp:inline>
+        </w:drawing>
+      </w:r>
+      <w:r>
+        <w:rPr>
+          <w:rFonts w:ascii="Times New Roman" w:hAnsi="Times New Roman" w:cs="Times New Roman"/>
+          <w:i/>
+          <w:iCs/>
+          <w:sz w:val="24"/>
+          <w:szCs w:val="24"/>
+        </w:rPr>
+        <w:br/>
+        <w:t>*Configuración de salidas en el estado “leer_op</w:t>
+      </w:r>
+      <w:r>
+        <w:rPr>
+          <w:rFonts w:ascii="Times New Roman" w:hAnsi="Times New Roman" w:cs="Times New Roman"/>
+          <w:i/>
+          <w:iCs/>
+          <w:sz w:val="24"/>
+          <w:szCs w:val="24"/>
+        </w:rPr>
+        <w:t>2</w:t>
+      </w:r>
+      <w:r>
+        <w:rPr>
+          <w:rFonts w:ascii="Times New Roman" w:hAnsi="Times New Roman" w:cs="Times New Roman"/>
+          <w:i/>
+          <w:iCs/>
+          <w:sz w:val="24"/>
+          <w:szCs w:val="24"/>
+        </w:rPr>
+        <w:t>”.</w:t>
+      </w:r>
+      <w:r>
+        <w:rPr>
+          <w:rFonts w:ascii="Times New Roman" w:hAnsi="Times New Roman" w:cs="Times New Roman"/>
+          <w:i/>
+          <w:iCs/>
+          <w:sz w:val="24"/>
+          <w:szCs w:val="24"/>
+        </w:rPr>
+        <w:br/>
+      </w:r>
+      <w:r>
+        <w:rPr>
+          <w:rFonts w:ascii="Times New Roman" w:hAnsi="Times New Roman" w:cs="Times New Roman"/>
+          <w:i/>
+          <w:iCs/>
+          <w:sz w:val="24"/>
+          <w:szCs w:val="24"/>
+        </w:rPr>
+        <w:br/>
+      </w:r>
+      <w:r>
+        <w:rPr>
+          <w:rFonts w:ascii="Times New Roman" w:hAnsi="Times New Roman" w:cs="Times New Roman"/>
+          <w:i/>
+          <w:iCs/>
+          <w:sz w:val="24"/>
+          <w:szCs w:val="24"/>
+        </w:rPr>
+        <w:drawing>
+          <wp:inline distT="0" distB="0" distL="0" distR="0" wp14:anchorId="5CC2D7F1" wp14:editId="39E32F2A">
+            <wp:extent cx="3096057" cy="885949"/>
+            <wp:effectExtent l="0" t="0" r="0" b="9525"/>
+            <wp:docPr id="54" name="Imagen 54"/>
+            <wp:cNvGraphicFramePr>
+              <a:graphicFrameLocks xmlns:a="http://schemas.openxmlformats.org/drawingml/2006/main" noChangeAspect="1"/>
+            </wp:cNvGraphicFramePr>
+            <a:graphic xmlns:a="http://schemas.openxmlformats.org/drawingml/2006/main">
+              <a:graphicData uri="http://schemas.openxmlformats.org/drawingml/2006/picture">
+                <pic:pic xmlns:pic="http://schemas.openxmlformats.org/drawingml/2006/picture">
+                  <pic:nvPicPr>
+                    <pic:cNvPr id="1" name=""/>
+                    <pic:cNvPicPr/>
+                  </pic:nvPicPr>
+                  <pic:blipFill>
+                    <a:blip r:embed="rId57"/>
+                    <a:stretch>
+                      <a:fillRect/>
+                    </a:stretch>
+                  </pic:blipFill>
+                  <pic:spPr>
+                    <a:xfrm>
+                      <a:off x="0" y="0"/>
+                      <a:ext cx="3096057" cy="885949"/>
+                    </a:xfrm>
+                    <a:prstGeom prst="rect">
+                      <a:avLst/>
+                    </a:prstGeom>
+                  </pic:spPr>
+                </pic:pic>
+              </a:graphicData>
+            </a:graphic>
+          </wp:inline>
+        </w:drawing>
+      </w:r>
+      <w:r>
+        <w:rPr>
+          <w:rFonts w:ascii="Times New Roman" w:hAnsi="Times New Roman" w:cs="Times New Roman"/>
+          <w:i/>
+          <w:iCs/>
+          <w:sz w:val="24"/>
+          <w:szCs w:val="24"/>
+        </w:rPr>
+        <w:br/>
+      </w:r>
+      <w:r>
+        <w:rPr>
+          <w:rFonts w:ascii="Times New Roman" w:hAnsi="Times New Roman" w:cs="Times New Roman"/>
+          <w:i/>
+          <w:iCs/>
+          <w:sz w:val="24"/>
+          <w:szCs w:val="24"/>
+        </w:rPr>
+        <w:t>*Configuración de salidas en el estado “</w:t>
+      </w:r>
+      <w:r>
+        <w:rPr>
+          <w:rFonts w:ascii="Times New Roman" w:hAnsi="Times New Roman" w:cs="Times New Roman"/>
+          <w:i/>
+          <w:iCs/>
+          <w:sz w:val="24"/>
+          <w:szCs w:val="24"/>
+        </w:rPr>
+        <w:t>escribir</w:t>
+      </w:r>
+      <w:r>
+        <w:rPr>
+          <w:rFonts w:ascii="Times New Roman" w:hAnsi="Times New Roman" w:cs="Times New Roman"/>
+          <w:i/>
+          <w:iCs/>
+          <w:sz w:val="24"/>
+          <w:szCs w:val="24"/>
+        </w:rPr>
+        <w:t>_op2”.</w:t>
+      </w:r>
+      <w:r>
+        <w:rPr>
+          <w:rFonts w:ascii="Times New Roman" w:hAnsi="Times New Roman" w:cs="Times New Roman"/>
+          <w:i/>
+          <w:iCs/>
+          <w:sz w:val="24"/>
+          <w:szCs w:val="24"/>
+        </w:rPr>
+        <w:br/>
+      </w:r>
+      <w:r>
+        <w:rPr>
+          <w:rFonts w:ascii="Times New Roman" w:hAnsi="Times New Roman" w:cs="Times New Roman"/>
+          <w:i/>
+          <w:iCs/>
+          <w:sz w:val="24"/>
+          <w:szCs w:val="24"/>
+        </w:rPr>
+        <w:br/>
+      </w:r>
+      <w:r>
+        <w:rPr>
+          <w:rFonts w:ascii="Times New Roman" w:hAnsi="Times New Roman" w:cs="Times New Roman"/>
+          <w:i/>
+          <w:iCs/>
+          <w:sz w:val="24"/>
+          <w:szCs w:val="24"/>
+        </w:rPr>
+        <w:drawing>
+          <wp:inline distT="0" distB="0" distL="0" distR="0" wp14:anchorId="46BDADE2" wp14:editId="75C495F5">
+            <wp:extent cx="3210373" cy="743054"/>
+            <wp:effectExtent l="0" t="0" r="0" b="0"/>
+            <wp:docPr id="55" name="Imagen 55"/>
+            <wp:cNvGraphicFramePr>
+              <a:graphicFrameLocks xmlns:a="http://schemas.openxmlformats.org/drawingml/2006/main" noChangeAspect="1"/>
+            </wp:cNvGraphicFramePr>
+            <a:graphic xmlns:a="http://schemas.openxmlformats.org/drawingml/2006/main">
+              <a:graphicData uri="http://schemas.openxmlformats.org/drawingml/2006/picture">
+                <pic:pic xmlns:pic="http://schemas.openxmlformats.org/drawingml/2006/picture">
+                  <pic:nvPicPr>
+                    <pic:cNvPr id="1" name=""/>
+                    <pic:cNvPicPr/>
+                  </pic:nvPicPr>
+                  <pic:blipFill>
+                    <a:blip r:embed="rId58"/>
+                    <a:stretch>
+                      <a:fillRect/>
+                    </a:stretch>
+                  </pic:blipFill>
+                  <pic:spPr>
+                    <a:xfrm>
+                      <a:off x="0" y="0"/>
+                      <a:ext cx="3210373" cy="743054"/>
+                    </a:xfrm>
+                    <a:prstGeom prst="rect">
+                      <a:avLst/>
+                    </a:prstGeom>
+                  </pic:spPr>
+                </pic:pic>
+              </a:graphicData>
+            </a:graphic>
+          </wp:inline>
+        </w:drawing>
+      </w:r>
+      <w:r>
+        <w:rPr>
+          <w:rFonts w:ascii="Times New Roman" w:hAnsi="Times New Roman" w:cs="Times New Roman"/>
+          <w:i/>
+          <w:iCs/>
+          <w:sz w:val="24"/>
+          <w:szCs w:val="24"/>
+        </w:rPr>
+        <w:br/>
+      </w:r>
+      <w:r>
+        <w:rPr>
+          <w:rFonts w:ascii="Times New Roman" w:hAnsi="Times New Roman" w:cs="Times New Roman"/>
+          <w:i/>
+          <w:iCs/>
+          <w:sz w:val="24"/>
+          <w:szCs w:val="24"/>
+        </w:rPr>
+        <w:t>*Configuración de salidas en el estado “</w:t>
+      </w:r>
+      <w:proofErr w:type="spellStart"/>
+      <w:r>
+        <w:rPr>
+          <w:rFonts w:ascii="Times New Roman" w:hAnsi="Times New Roman" w:cs="Times New Roman"/>
+          <w:i/>
+          <w:iCs/>
+          <w:sz w:val="24"/>
+          <w:szCs w:val="24"/>
+        </w:rPr>
+        <w:t>activar_carga_alu</w:t>
+      </w:r>
+      <w:proofErr w:type="spellEnd"/>
+      <w:r>
+        <w:rPr>
+          <w:rFonts w:ascii="Times New Roman" w:hAnsi="Times New Roman" w:cs="Times New Roman"/>
+          <w:i/>
+          <w:iCs/>
+          <w:sz w:val="24"/>
+          <w:szCs w:val="24"/>
+        </w:rPr>
+        <w:t>”.</w:t>
+      </w:r>
+      <w:r>
+        <w:rPr>
+          <w:rFonts w:ascii="Times New Roman" w:hAnsi="Times New Roman" w:cs="Times New Roman"/>
+          <w:i/>
+          <w:iCs/>
+          <w:sz w:val="24"/>
+          <w:szCs w:val="24"/>
+        </w:rPr>
+        <w:br/>
+      </w:r>
+      <w:r>
+        <w:rPr>
+          <w:rFonts w:ascii="Times New Roman" w:hAnsi="Times New Roman" w:cs="Times New Roman"/>
+          <w:i/>
+          <w:iCs/>
+          <w:sz w:val="24"/>
+          <w:szCs w:val="24"/>
+        </w:rPr>
+        <w:br/>
+      </w:r>
+      <w:r>
+        <w:rPr>
+          <w:rFonts w:ascii="Times New Roman" w:hAnsi="Times New Roman" w:cs="Times New Roman"/>
+          <w:i/>
+          <w:iCs/>
+          <w:sz w:val="24"/>
+          <w:szCs w:val="24"/>
+        </w:rPr>
+        <w:drawing>
+          <wp:inline distT="0" distB="0" distL="0" distR="0" wp14:anchorId="786042F6" wp14:editId="1FF5D7A6">
+            <wp:extent cx="3305636" cy="438211"/>
+            <wp:effectExtent l="0" t="0" r="9525" b="0"/>
+            <wp:docPr id="56" name="Imagen 56"/>
+            <wp:cNvGraphicFramePr>
+              <a:graphicFrameLocks xmlns:a="http://schemas.openxmlformats.org/drawingml/2006/main" noChangeAspect="1"/>
+            </wp:cNvGraphicFramePr>
+            <a:graphic xmlns:a="http://schemas.openxmlformats.org/drawingml/2006/main">
+              <a:graphicData uri="http://schemas.openxmlformats.org/drawingml/2006/picture">
+                <pic:pic xmlns:pic="http://schemas.openxmlformats.org/drawingml/2006/picture">
+                  <pic:nvPicPr>
+                    <pic:cNvPr id="1" name=""/>
+                    <pic:cNvPicPr/>
+                  </pic:nvPicPr>
+                  <pic:blipFill>
+                    <a:blip r:embed="rId59"/>
+                    <a:stretch>
+                      <a:fillRect/>
+                    </a:stretch>
+                  </pic:blipFill>
+                  <pic:spPr>
+                    <a:xfrm>
+                      <a:off x="0" y="0"/>
+                      <a:ext cx="3305636" cy="438211"/>
+                    </a:xfrm>
+                    <a:prstGeom prst="rect">
+                      <a:avLst/>
+                    </a:prstGeom>
+                  </pic:spPr>
+                </pic:pic>
+              </a:graphicData>
+            </a:graphic>
+          </wp:inline>
+        </w:drawing>
+      </w:r>
+      <w:r>
+        <w:rPr>
+          <w:rFonts w:ascii="Times New Roman" w:hAnsi="Times New Roman" w:cs="Times New Roman"/>
+          <w:i/>
+          <w:iCs/>
+          <w:sz w:val="24"/>
+          <w:szCs w:val="24"/>
+        </w:rPr>
+        <w:br/>
+      </w:r>
+      <w:r>
+        <w:rPr>
+          <w:rFonts w:ascii="Times New Roman" w:hAnsi="Times New Roman" w:cs="Times New Roman"/>
+          <w:i/>
+          <w:iCs/>
+          <w:sz w:val="24"/>
+          <w:szCs w:val="24"/>
+        </w:rPr>
+        <w:t>*Configuración de salidas en el estado “</w:t>
+      </w:r>
+      <w:proofErr w:type="spellStart"/>
+      <w:r>
+        <w:rPr>
+          <w:rFonts w:ascii="Times New Roman" w:hAnsi="Times New Roman" w:cs="Times New Roman"/>
+          <w:i/>
+          <w:iCs/>
+          <w:sz w:val="24"/>
+          <w:szCs w:val="24"/>
+        </w:rPr>
+        <w:t>activar_</w:t>
+      </w:r>
+      <w:r>
+        <w:rPr>
+          <w:rFonts w:ascii="Times New Roman" w:hAnsi="Times New Roman" w:cs="Times New Roman"/>
+          <w:i/>
+          <w:iCs/>
+          <w:sz w:val="24"/>
+          <w:szCs w:val="24"/>
+        </w:rPr>
+        <w:t>esc_resultado</w:t>
+      </w:r>
+      <w:proofErr w:type="spellEnd"/>
+      <w:r>
+        <w:rPr>
+          <w:rFonts w:ascii="Times New Roman" w:hAnsi="Times New Roman" w:cs="Times New Roman"/>
+          <w:i/>
+          <w:iCs/>
+          <w:sz w:val="24"/>
+          <w:szCs w:val="24"/>
+        </w:rPr>
+        <w:t>”.</w:t>
+      </w:r>
+      <w:r>
+        <w:rPr>
+          <w:rFonts w:ascii="Times New Roman" w:hAnsi="Times New Roman" w:cs="Times New Roman"/>
+          <w:i/>
+          <w:iCs/>
+          <w:sz w:val="24"/>
+          <w:szCs w:val="24"/>
+        </w:rPr>
+        <w:br/>
+      </w:r>
+      <w:r>
+        <w:rPr>
+          <w:rFonts w:ascii="Times New Roman" w:hAnsi="Times New Roman" w:cs="Times New Roman"/>
+          <w:i/>
+          <w:iCs/>
+          <w:sz w:val="24"/>
+          <w:szCs w:val="24"/>
+        </w:rPr>
+        <w:br/>
+      </w:r>
+      <w:r>
+        <w:rPr>
+          <w:rFonts w:ascii="Times New Roman" w:hAnsi="Times New Roman" w:cs="Times New Roman"/>
+          <w:i/>
+          <w:iCs/>
+          <w:sz w:val="24"/>
+          <w:szCs w:val="24"/>
+        </w:rPr>
+        <w:drawing>
+          <wp:inline distT="0" distB="0" distL="0" distR="0" wp14:anchorId="173EDF89" wp14:editId="621252A0">
+            <wp:extent cx="3162741" cy="447737"/>
+            <wp:effectExtent l="0" t="0" r="0" b="9525"/>
+            <wp:docPr id="57" name="Imagen 57"/>
+            <wp:cNvGraphicFramePr>
+              <a:graphicFrameLocks xmlns:a="http://schemas.openxmlformats.org/drawingml/2006/main" noChangeAspect="1"/>
+            </wp:cNvGraphicFramePr>
+            <a:graphic xmlns:a="http://schemas.openxmlformats.org/drawingml/2006/main">
+              <a:graphicData uri="http://schemas.openxmlformats.org/drawingml/2006/picture">
+                <pic:pic xmlns:pic="http://schemas.openxmlformats.org/drawingml/2006/picture">
+                  <pic:nvPicPr>
+                    <pic:cNvPr id="1" name=""/>
+                    <pic:cNvPicPr/>
+                  </pic:nvPicPr>
+                  <pic:blipFill>
+                    <a:blip r:embed="rId60"/>
+                    <a:stretch>
+                      <a:fillRect/>
+                    </a:stretch>
+                  </pic:blipFill>
+                  <pic:spPr>
+                    <a:xfrm>
+                      <a:off x="0" y="0"/>
+                      <a:ext cx="3162741" cy="447737"/>
+                    </a:xfrm>
+                    <a:prstGeom prst="rect">
+                      <a:avLst/>
+                    </a:prstGeom>
+                  </pic:spPr>
+                </pic:pic>
+              </a:graphicData>
+            </a:graphic>
+          </wp:inline>
+        </w:drawing>
+      </w:r>
+      <w:r>
+        <w:rPr>
+          <w:rFonts w:ascii="Times New Roman" w:hAnsi="Times New Roman" w:cs="Times New Roman"/>
+          <w:i/>
+          <w:iCs/>
+          <w:sz w:val="24"/>
+          <w:szCs w:val="24"/>
+        </w:rPr>
+        <w:br/>
+      </w:r>
+      <w:r>
+        <w:rPr>
+          <w:rFonts w:ascii="Times New Roman" w:hAnsi="Times New Roman" w:cs="Times New Roman"/>
+          <w:i/>
+          <w:iCs/>
+          <w:sz w:val="24"/>
+          <w:szCs w:val="24"/>
+        </w:rPr>
+        <w:t>*Configuración de salidas en el estado “</w:t>
+      </w:r>
+      <w:proofErr w:type="spellStart"/>
+      <w:r>
+        <w:rPr>
+          <w:rFonts w:ascii="Times New Roman" w:hAnsi="Times New Roman" w:cs="Times New Roman"/>
+          <w:i/>
+          <w:iCs/>
+          <w:sz w:val="24"/>
+          <w:szCs w:val="24"/>
+        </w:rPr>
+        <w:t>activar_</w:t>
+      </w:r>
+      <w:r>
+        <w:rPr>
+          <w:rFonts w:ascii="Times New Roman" w:hAnsi="Times New Roman" w:cs="Times New Roman"/>
+          <w:i/>
+          <w:iCs/>
+          <w:sz w:val="24"/>
+          <w:szCs w:val="24"/>
+        </w:rPr>
+        <w:t>esc_status</w:t>
+      </w:r>
+      <w:proofErr w:type="spellEnd"/>
+      <w:r>
+        <w:rPr>
+          <w:rFonts w:ascii="Times New Roman" w:hAnsi="Times New Roman" w:cs="Times New Roman"/>
+          <w:i/>
+          <w:iCs/>
+          <w:sz w:val="24"/>
+          <w:szCs w:val="24"/>
+        </w:rPr>
+        <w:t>”.</w:t>
+      </w:r>
+      <w:r>
+        <w:rPr>
+          <w:rFonts w:ascii="Times New Roman" w:hAnsi="Times New Roman" w:cs="Times New Roman"/>
+          <w:i/>
+          <w:iCs/>
+          <w:sz w:val="24"/>
+          <w:szCs w:val="24"/>
+        </w:rPr>
+        <w:br/>
+      </w:r>
+      <w:r>
+        <w:rPr>
+          <w:rFonts w:ascii="Times New Roman" w:hAnsi="Times New Roman" w:cs="Times New Roman"/>
+          <w:i/>
+          <w:iCs/>
+          <w:sz w:val="24"/>
+          <w:szCs w:val="24"/>
+        </w:rPr>
+        <w:br/>
+      </w:r>
+      <w:r>
+        <w:rPr>
+          <w:rFonts w:ascii="Times New Roman" w:hAnsi="Times New Roman" w:cs="Times New Roman"/>
+          <w:i/>
+          <w:iCs/>
+          <w:sz w:val="24"/>
+          <w:szCs w:val="24"/>
+        </w:rPr>
+        <w:drawing>
+          <wp:inline distT="0" distB="0" distL="0" distR="0" wp14:anchorId="6D0B34CE" wp14:editId="61F5A1B2">
+            <wp:extent cx="3429479" cy="457264"/>
+            <wp:effectExtent l="0" t="0" r="0" b="0"/>
+            <wp:docPr id="58" name="Imagen 58"/>
+            <wp:cNvGraphicFramePr>
+              <a:graphicFrameLocks xmlns:a="http://schemas.openxmlformats.org/drawingml/2006/main" noChangeAspect="1"/>
+            </wp:cNvGraphicFramePr>
+            <a:graphic xmlns:a="http://schemas.openxmlformats.org/drawingml/2006/main">
+              <a:graphicData uri="http://schemas.openxmlformats.org/drawingml/2006/picture">
+                <pic:pic xmlns:pic="http://schemas.openxmlformats.org/drawingml/2006/picture">
+                  <pic:nvPicPr>
+                    <pic:cNvPr id="1" name=""/>
+                    <pic:cNvPicPr/>
+                  </pic:nvPicPr>
+                  <pic:blipFill>
+                    <a:blip r:embed="rId61"/>
+                    <a:stretch>
+                      <a:fillRect/>
+                    </a:stretch>
+                  </pic:blipFill>
+                  <pic:spPr>
+                    <a:xfrm>
+                      <a:off x="0" y="0"/>
+                      <a:ext cx="3429479" cy="457264"/>
+                    </a:xfrm>
+                    <a:prstGeom prst="rect">
+                      <a:avLst/>
+                    </a:prstGeom>
+                  </pic:spPr>
+                </pic:pic>
+              </a:graphicData>
+            </a:graphic>
+          </wp:inline>
+        </w:drawing>
+      </w:r>
+      <w:r>
+        <w:rPr>
+          <w:rFonts w:ascii="Times New Roman" w:hAnsi="Times New Roman" w:cs="Times New Roman"/>
+          <w:i/>
+          <w:iCs/>
+          <w:sz w:val="24"/>
+          <w:szCs w:val="24"/>
+        </w:rPr>
+        <w:br/>
+      </w:r>
+      <w:r>
+        <w:rPr>
+          <w:rFonts w:ascii="Times New Roman" w:hAnsi="Times New Roman" w:cs="Times New Roman"/>
+          <w:i/>
+          <w:iCs/>
+          <w:sz w:val="24"/>
+          <w:szCs w:val="24"/>
+        </w:rPr>
+        <w:t>*Configuración de salidas en el estado “</w:t>
+      </w:r>
+      <w:proofErr w:type="spellStart"/>
+      <w:r>
+        <w:rPr>
+          <w:rFonts w:ascii="Times New Roman" w:hAnsi="Times New Roman" w:cs="Times New Roman"/>
+          <w:i/>
+          <w:iCs/>
+          <w:sz w:val="24"/>
+          <w:szCs w:val="24"/>
+        </w:rPr>
+        <w:t>activar_</w:t>
+      </w:r>
+      <w:r>
+        <w:rPr>
+          <w:rFonts w:ascii="Times New Roman" w:hAnsi="Times New Roman" w:cs="Times New Roman"/>
+          <w:i/>
+          <w:iCs/>
+          <w:sz w:val="24"/>
+          <w:szCs w:val="24"/>
+        </w:rPr>
+        <w:t>leer_resultado</w:t>
+      </w:r>
+      <w:proofErr w:type="spellEnd"/>
+      <w:r>
+        <w:rPr>
+          <w:rFonts w:ascii="Times New Roman" w:hAnsi="Times New Roman" w:cs="Times New Roman"/>
+          <w:i/>
+          <w:iCs/>
+          <w:sz w:val="24"/>
+          <w:szCs w:val="24"/>
+        </w:rPr>
+        <w:t>”.</w:t>
+      </w:r>
+      <w:r>
+        <w:rPr>
+          <w:rFonts w:ascii="Times New Roman" w:hAnsi="Times New Roman" w:cs="Times New Roman"/>
+          <w:i/>
+          <w:iCs/>
+          <w:sz w:val="24"/>
+          <w:szCs w:val="24"/>
+        </w:rPr>
+        <w:br/>
+      </w:r>
+      <w:r>
+        <w:rPr>
+          <w:rFonts w:ascii="Times New Roman" w:hAnsi="Times New Roman" w:cs="Times New Roman"/>
+          <w:i/>
+          <w:iCs/>
+          <w:sz w:val="24"/>
+          <w:szCs w:val="24"/>
+        </w:rPr>
+        <w:br/>
+      </w:r>
+      <w:r>
+        <w:rPr>
+          <w:rFonts w:ascii="Times New Roman" w:hAnsi="Times New Roman" w:cs="Times New Roman"/>
+          <w:i/>
+          <w:iCs/>
+          <w:sz w:val="24"/>
+          <w:szCs w:val="24"/>
+        </w:rPr>
+        <w:drawing>
+          <wp:inline distT="0" distB="0" distL="0" distR="0" wp14:anchorId="1C719261" wp14:editId="4C09454A">
+            <wp:extent cx="3258005" cy="428685"/>
+            <wp:effectExtent l="0" t="0" r="0" b="9525"/>
+            <wp:docPr id="59" name="Imagen 59"/>
+            <wp:cNvGraphicFramePr>
+              <a:graphicFrameLocks xmlns:a="http://schemas.openxmlformats.org/drawingml/2006/main" noChangeAspect="1"/>
+            </wp:cNvGraphicFramePr>
+            <a:graphic xmlns:a="http://schemas.openxmlformats.org/drawingml/2006/main">
+              <a:graphicData uri="http://schemas.openxmlformats.org/drawingml/2006/picture">
+                <pic:pic xmlns:pic="http://schemas.openxmlformats.org/drawingml/2006/picture">
+                  <pic:nvPicPr>
+                    <pic:cNvPr id="1" name=""/>
+                    <pic:cNvPicPr/>
+                  </pic:nvPicPr>
+                  <pic:blipFill>
+                    <a:blip r:embed="rId62"/>
+                    <a:stretch>
+                      <a:fillRect/>
+                    </a:stretch>
+                  </pic:blipFill>
+                  <pic:spPr>
+                    <a:xfrm>
+                      <a:off x="0" y="0"/>
+                      <a:ext cx="3258005" cy="428685"/>
+                    </a:xfrm>
+                    <a:prstGeom prst="rect">
+                      <a:avLst/>
+                    </a:prstGeom>
+                  </pic:spPr>
+                </pic:pic>
+              </a:graphicData>
+            </a:graphic>
+          </wp:inline>
+        </w:drawing>
+      </w:r>
+      <w:r>
+        <w:rPr>
+          <w:rFonts w:ascii="Times New Roman" w:hAnsi="Times New Roman" w:cs="Times New Roman"/>
+          <w:i/>
+          <w:iCs/>
+          <w:sz w:val="24"/>
+          <w:szCs w:val="24"/>
+        </w:rPr>
+        <w:br/>
+        <w:t>*Configuración de salidas en el estado “</w:t>
+      </w:r>
+      <w:proofErr w:type="spellStart"/>
+      <w:r>
+        <w:rPr>
+          <w:rFonts w:ascii="Times New Roman" w:hAnsi="Times New Roman" w:cs="Times New Roman"/>
+          <w:i/>
+          <w:iCs/>
+          <w:sz w:val="24"/>
+          <w:szCs w:val="24"/>
+        </w:rPr>
+        <w:t>activar_leer_status</w:t>
+      </w:r>
+      <w:proofErr w:type="spellEnd"/>
+      <w:r>
+        <w:rPr>
+          <w:rFonts w:ascii="Times New Roman" w:hAnsi="Times New Roman" w:cs="Times New Roman"/>
+          <w:i/>
+          <w:iCs/>
+          <w:sz w:val="24"/>
+          <w:szCs w:val="24"/>
+        </w:rPr>
+        <w:t>”.</w:t>
+      </w:r>
+      <w:r>
+        <w:rPr>
+          <w:rFonts w:ascii="Times New Roman" w:hAnsi="Times New Roman" w:cs="Times New Roman"/>
+          <w:i/>
+          <w:iCs/>
+          <w:sz w:val="24"/>
+          <w:szCs w:val="24"/>
+        </w:rPr>
+        <w:br/>
+      </w:r>
+      <w:r>
+        <w:rPr>
+          <w:rFonts w:ascii="Times New Roman" w:hAnsi="Times New Roman" w:cs="Times New Roman"/>
+          <w:i/>
+          <w:iCs/>
+          <w:sz w:val="24"/>
+          <w:szCs w:val="24"/>
+        </w:rPr>
+        <w:br/>
+      </w:r>
+      <w:r>
+        <w:rPr>
+          <w:rFonts w:ascii="Times New Roman" w:hAnsi="Times New Roman" w:cs="Times New Roman"/>
+          <w:i/>
+          <w:iCs/>
+          <w:sz w:val="24"/>
+          <w:szCs w:val="24"/>
+        </w:rPr>
+        <w:lastRenderedPageBreak/>
+        <w:drawing>
+          <wp:inline distT="0" distB="0" distL="0" distR="0" wp14:anchorId="2C6198E0" wp14:editId="3732865E">
+            <wp:extent cx="3067478" cy="447737"/>
+            <wp:effectExtent l="0" t="0" r="0" b="9525"/>
+            <wp:docPr id="60" name="Imagen 60"/>
+            <wp:cNvGraphicFramePr>
+              <a:graphicFrameLocks xmlns:a="http://schemas.openxmlformats.org/drawingml/2006/main" noChangeAspect="1"/>
+            </wp:cNvGraphicFramePr>
+            <a:graphic xmlns:a="http://schemas.openxmlformats.org/drawingml/2006/main">
+              <a:graphicData uri="http://schemas.openxmlformats.org/drawingml/2006/picture">
+                <pic:pic xmlns:pic="http://schemas.openxmlformats.org/drawingml/2006/picture">
+                  <pic:nvPicPr>
+                    <pic:cNvPr id="1" name=""/>
+                    <pic:cNvPicPr/>
+                  </pic:nvPicPr>
+                  <pic:blipFill>
+                    <a:blip r:embed="rId63"/>
+                    <a:stretch>
+                      <a:fillRect/>
+                    </a:stretch>
+                  </pic:blipFill>
+                  <pic:spPr>
+                    <a:xfrm>
+                      <a:off x="0" y="0"/>
+                      <a:ext cx="3067478" cy="447737"/>
+                    </a:xfrm>
+                    <a:prstGeom prst="rect">
+                      <a:avLst/>
+                    </a:prstGeom>
+                  </pic:spPr>
+                </pic:pic>
+              </a:graphicData>
+            </a:graphic>
+          </wp:inline>
+        </w:drawing>
+      </w:r>
+      <w:r>
+        <w:rPr>
+          <w:rFonts w:ascii="Times New Roman" w:hAnsi="Times New Roman" w:cs="Times New Roman"/>
+          <w:i/>
+          <w:iCs/>
+          <w:sz w:val="24"/>
+          <w:szCs w:val="24"/>
+        </w:rPr>
+        <w:br/>
+      </w:r>
+      <w:r>
+        <w:rPr>
+          <w:rFonts w:ascii="Times New Roman" w:hAnsi="Times New Roman" w:cs="Times New Roman"/>
+          <w:i/>
+          <w:iCs/>
+          <w:sz w:val="24"/>
+          <w:szCs w:val="24"/>
+        </w:rPr>
+        <w:t>*</w:t>
+      </w:r>
+      <w:r>
+        <w:rPr>
+          <w:rFonts w:ascii="Times New Roman" w:hAnsi="Times New Roman" w:cs="Times New Roman"/>
+          <w:i/>
+          <w:iCs/>
+          <w:sz w:val="24"/>
+          <w:szCs w:val="24"/>
+        </w:rPr>
+        <w:t>Configuración</w:t>
+      </w:r>
+      <w:r>
+        <w:rPr>
+          <w:rFonts w:ascii="Times New Roman" w:hAnsi="Times New Roman" w:cs="Times New Roman"/>
+          <w:i/>
+          <w:iCs/>
+          <w:sz w:val="24"/>
+          <w:szCs w:val="24"/>
+        </w:rPr>
+        <w:t xml:space="preserve"> de salidas en el estado “</w:t>
+      </w:r>
+      <w:proofErr w:type="spellStart"/>
+      <w:r>
+        <w:rPr>
+          <w:rFonts w:ascii="Times New Roman" w:hAnsi="Times New Roman" w:cs="Times New Roman"/>
+          <w:i/>
+          <w:iCs/>
+          <w:sz w:val="24"/>
+          <w:szCs w:val="24"/>
+        </w:rPr>
+        <w:t>escribir_resultado</w:t>
+      </w:r>
+      <w:proofErr w:type="spellEnd"/>
+      <w:r>
+        <w:rPr>
+          <w:rFonts w:ascii="Times New Roman" w:hAnsi="Times New Roman" w:cs="Times New Roman"/>
+          <w:i/>
+          <w:iCs/>
+          <w:sz w:val="24"/>
+          <w:szCs w:val="24"/>
+        </w:rPr>
+        <w:t>”.</w:t>
+      </w:r>
+      <w:r>
+        <w:rPr>
+          <w:rFonts w:ascii="Times New Roman" w:hAnsi="Times New Roman" w:cs="Times New Roman"/>
+          <w:i/>
+          <w:iCs/>
+          <w:sz w:val="24"/>
+          <w:szCs w:val="24"/>
+        </w:rPr>
+        <w:br/>
+      </w:r>
+      <w:r>
+        <w:rPr>
+          <w:rFonts w:ascii="Times New Roman" w:hAnsi="Times New Roman" w:cs="Times New Roman"/>
+          <w:i/>
+          <w:iCs/>
+          <w:sz w:val="24"/>
+          <w:szCs w:val="24"/>
+        </w:rPr>
+        <w:br/>
+      </w:r>
+      <w:r>
+        <w:rPr>
+          <w:rFonts w:ascii="Times New Roman" w:hAnsi="Times New Roman" w:cs="Times New Roman"/>
+          <w:i/>
+          <w:iCs/>
+          <w:sz w:val="24"/>
+          <w:szCs w:val="24"/>
+        </w:rPr>
+        <w:drawing>
+          <wp:inline distT="0" distB="0" distL="0" distR="0" wp14:anchorId="0DEAFAD2" wp14:editId="0AA51598">
+            <wp:extent cx="4887007" cy="590632"/>
+            <wp:effectExtent l="0" t="0" r="8890" b="0"/>
+            <wp:docPr id="61" name="Imagen 61"/>
+            <wp:cNvGraphicFramePr>
+              <a:graphicFrameLocks xmlns:a="http://schemas.openxmlformats.org/drawingml/2006/main" noChangeAspect="1"/>
+            </wp:cNvGraphicFramePr>
+            <a:graphic xmlns:a="http://schemas.openxmlformats.org/drawingml/2006/main">
+              <a:graphicData uri="http://schemas.openxmlformats.org/drawingml/2006/picture">
+                <pic:pic xmlns:pic="http://schemas.openxmlformats.org/drawingml/2006/picture">
+                  <pic:nvPicPr>
+                    <pic:cNvPr id="1" name=""/>
+                    <pic:cNvPicPr/>
+                  </pic:nvPicPr>
+                  <pic:blipFill>
+                    <a:blip r:embed="rId64"/>
+                    <a:stretch>
+                      <a:fillRect/>
+                    </a:stretch>
+                  </pic:blipFill>
+                  <pic:spPr>
+                    <a:xfrm>
+                      <a:off x="0" y="0"/>
+                      <a:ext cx="4887007" cy="590632"/>
+                    </a:xfrm>
+                    <a:prstGeom prst="rect">
+                      <a:avLst/>
+                    </a:prstGeom>
+                  </pic:spPr>
+                </pic:pic>
+              </a:graphicData>
+            </a:graphic>
+          </wp:inline>
+        </w:drawing>
+      </w:r>
+      <w:r>
+        <w:rPr>
+          <w:rFonts w:ascii="Times New Roman" w:hAnsi="Times New Roman" w:cs="Times New Roman"/>
+          <w:i/>
+          <w:iCs/>
+          <w:sz w:val="24"/>
+          <w:szCs w:val="24"/>
+        </w:rPr>
+        <w:br/>
+      </w:r>
+      <w:r>
+        <w:rPr>
+          <w:rFonts w:ascii="Times New Roman" w:hAnsi="Times New Roman" w:cs="Times New Roman"/>
+          <w:i/>
+          <w:iCs/>
+          <w:sz w:val="24"/>
+          <w:szCs w:val="24"/>
+        </w:rPr>
+        <w:t>*</w:t>
+      </w:r>
+      <w:r>
+        <w:rPr>
+          <w:rFonts w:ascii="Times New Roman" w:hAnsi="Times New Roman" w:cs="Times New Roman"/>
+          <w:i/>
+          <w:iCs/>
+          <w:sz w:val="24"/>
+          <w:szCs w:val="24"/>
+        </w:rPr>
+        <w:t>Configuración</w:t>
+      </w:r>
+      <w:r>
+        <w:rPr>
+          <w:rFonts w:ascii="Times New Roman" w:hAnsi="Times New Roman" w:cs="Times New Roman"/>
+          <w:i/>
+          <w:iCs/>
+          <w:sz w:val="24"/>
+          <w:szCs w:val="24"/>
+        </w:rPr>
+        <w:t xml:space="preserve"> de salidas en el estado “</w:t>
+      </w:r>
+      <w:proofErr w:type="spellStart"/>
+      <w:r>
+        <w:rPr>
+          <w:rFonts w:ascii="Times New Roman" w:hAnsi="Times New Roman" w:cs="Times New Roman"/>
+          <w:i/>
+          <w:iCs/>
+          <w:sz w:val="24"/>
+          <w:szCs w:val="24"/>
+        </w:rPr>
+        <w:t>escribir_status</w:t>
+      </w:r>
+      <w:proofErr w:type="spellEnd"/>
+      <w:r>
+        <w:rPr>
+          <w:rFonts w:ascii="Times New Roman" w:hAnsi="Times New Roman" w:cs="Times New Roman"/>
+          <w:i/>
+          <w:iCs/>
+          <w:sz w:val="24"/>
+          <w:szCs w:val="24"/>
+        </w:rPr>
+        <w:t>”.</w:t>
+      </w:r>
+      <w:r>
+        <w:rPr>
+          <w:rFonts w:ascii="Times New Roman" w:hAnsi="Times New Roman" w:cs="Times New Roman"/>
+          <w:i/>
+          <w:iCs/>
+          <w:sz w:val="24"/>
+          <w:szCs w:val="24"/>
+        </w:rPr>
+        <w:br/>
+      </w:r>
+      <w:r>
+        <w:rPr>
+          <w:rFonts w:ascii="Times New Roman" w:hAnsi="Times New Roman" w:cs="Times New Roman"/>
+          <w:i/>
+          <w:iCs/>
+          <w:sz w:val="24"/>
+          <w:szCs w:val="24"/>
+        </w:rPr>
+        <w:br/>
+      </w:r>
+      <w:r>
+        <w:rPr>
+          <w:rFonts w:ascii="Times New Roman" w:hAnsi="Times New Roman" w:cs="Times New Roman"/>
+          <w:i/>
+          <w:iCs/>
+          <w:sz w:val="24"/>
+          <w:szCs w:val="24"/>
+        </w:rPr>
+        <w:drawing>
+          <wp:inline distT="0" distB="0" distL="0" distR="0" wp14:anchorId="64D45805" wp14:editId="4141AA75">
+            <wp:extent cx="3019846" cy="419158"/>
+            <wp:effectExtent l="0" t="0" r="9525" b="0"/>
+            <wp:docPr id="62" name="Imagen 62"/>
+            <wp:cNvGraphicFramePr>
+              <a:graphicFrameLocks xmlns:a="http://schemas.openxmlformats.org/drawingml/2006/main" noChangeAspect="1"/>
+            </wp:cNvGraphicFramePr>
+            <a:graphic xmlns:a="http://schemas.openxmlformats.org/drawingml/2006/main">
+              <a:graphicData uri="http://schemas.openxmlformats.org/drawingml/2006/picture">
+                <pic:pic xmlns:pic="http://schemas.openxmlformats.org/drawingml/2006/picture">
+                  <pic:nvPicPr>
+                    <pic:cNvPr id="1" name=""/>
+                    <pic:cNvPicPr/>
+                  </pic:nvPicPr>
+                  <pic:blipFill>
+                    <a:blip r:embed="rId65"/>
+                    <a:stretch>
+                      <a:fillRect/>
+                    </a:stretch>
+                  </pic:blipFill>
+                  <pic:spPr>
+                    <a:xfrm>
+                      <a:off x="0" y="0"/>
+                      <a:ext cx="3019846" cy="419158"/>
+                    </a:xfrm>
+                    <a:prstGeom prst="rect">
+                      <a:avLst/>
+                    </a:prstGeom>
+                  </pic:spPr>
+                </pic:pic>
+              </a:graphicData>
+            </a:graphic>
+          </wp:inline>
+        </w:drawing>
+      </w:r>
+      <w:r>
+        <w:rPr>
+          <w:rFonts w:ascii="Times New Roman" w:hAnsi="Times New Roman" w:cs="Times New Roman"/>
+          <w:i/>
+          <w:iCs/>
+          <w:sz w:val="24"/>
+          <w:szCs w:val="24"/>
+        </w:rPr>
+        <w:br/>
+        <w:t>*Configuración de salidas en el estado “</w:t>
+      </w:r>
+      <w:proofErr w:type="spellStart"/>
+      <w:r>
+        <w:rPr>
+          <w:rFonts w:ascii="Times New Roman" w:hAnsi="Times New Roman" w:cs="Times New Roman"/>
+          <w:i/>
+          <w:iCs/>
+          <w:sz w:val="24"/>
+          <w:szCs w:val="24"/>
+        </w:rPr>
+        <w:t>leer_resultado</w:t>
+      </w:r>
+      <w:proofErr w:type="spellEnd"/>
+      <w:r>
+        <w:rPr>
+          <w:rFonts w:ascii="Times New Roman" w:hAnsi="Times New Roman" w:cs="Times New Roman"/>
+          <w:i/>
+          <w:iCs/>
+          <w:sz w:val="24"/>
+          <w:szCs w:val="24"/>
+        </w:rPr>
+        <w:t>”.</w:t>
+      </w:r>
+      <w:r>
+        <w:rPr>
+          <w:rFonts w:ascii="Times New Roman" w:hAnsi="Times New Roman" w:cs="Times New Roman"/>
+          <w:i/>
+          <w:iCs/>
+          <w:sz w:val="24"/>
+          <w:szCs w:val="24"/>
+        </w:rPr>
+        <w:br/>
+      </w:r>
+      <w:r>
+        <w:rPr>
+          <w:rFonts w:ascii="Times New Roman" w:hAnsi="Times New Roman" w:cs="Times New Roman"/>
+          <w:i/>
+          <w:iCs/>
+          <w:sz w:val="24"/>
+          <w:szCs w:val="24"/>
+        </w:rPr>
+        <w:br/>
+      </w:r>
+      <w:r>
+        <w:rPr>
+          <w:rFonts w:ascii="Times New Roman" w:hAnsi="Times New Roman" w:cs="Times New Roman"/>
+          <w:i/>
+          <w:iCs/>
+          <w:sz w:val="24"/>
+          <w:szCs w:val="24"/>
+        </w:rPr>
+        <w:drawing>
+          <wp:inline distT="0" distB="0" distL="0" distR="0" wp14:anchorId="79C5DC3D" wp14:editId="369F0D84">
+            <wp:extent cx="2857899" cy="438211"/>
+            <wp:effectExtent l="0" t="0" r="0" b="0"/>
+            <wp:docPr id="63" name="Imagen 63"/>
+            <wp:cNvGraphicFramePr>
+              <a:graphicFrameLocks xmlns:a="http://schemas.openxmlformats.org/drawingml/2006/main" noChangeAspect="1"/>
+            </wp:cNvGraphicFramePr>
+            <a:graphic xmlns:a="http://schemas.openxmlformats.org/drawingml/2006/main">
+              <a:graphicData uri="http://schemas.openxmlformats.org/drawingml/2006/picture">
+                <pic:pic xmlns:pic="http://schemas.openxmlformats.org/drawingml/2006/picture">
+                  <pic:nvPicPr>
+                    <pic:cNvPr id="1" name=""/>
+                    <pic:cNvPicPr/>
+                  </pic:nvPicPr>
+                  <pic:blipFill>
+                    <a:blip r:embed="rId66"/>
+                    <a:stretch>
+                      <a:fillRect/>
+                    </a:stretch>
+                  </pic:blipFill>
+                  <pic:spPr>
+                    <a:xfrm>
+                      <a:off x="0" y="0"/>
+                      <a:ext cx="2857899" cy="438211"/>
+                    </a:xfrm>
+                    <a:prstGeom prst="rect">
+                      <a:avLst/>
+                    </a:prstGeom>
+                  </pic:spPr>
+                </pic:pic>
+              </a:graphicData>
+            </a:graphic>
+          </wp:inline>
+        </w:drawing>
+      </w:r>
+      <w:r>
+        <w:rPr>
+          <w:rFonts w:ascii="Times New Roman" w:hAnsi="Times New Roman" w:cs="Times New Roman"/>
+          <w:i/>
+          <w:iCs/>
+          <w:sz w:val="24"/>
+          <w:szCs w:val="24"/>
+        </w:rPr>
+        <w:br/>
+      </w:r>
+      <w:r>
+        <w:rPr>
+          <w:rFonts w:ascii="Times New Roman" w:hAnsi="Times New Roman" w:cs="Times New Roman"/>
+          <w:i/>
+          <w:iCs/>
+          <w:sz w:val="24"/>
+          <w:szCs w:val="24"/>
+        </w:rPr>
+        <w:t>*</w:t>
+      </w:r>
+      <w:r>
+        <w:rPr>
+          <w:rFonts w:ascii="Times New Roman" w:hAnsi="Times New Roman" w:cs="Times New Roman"/>
+          <w:i/>
+          <w:iCs/>
+          <w:sz w:val="24"/>
+          <w:szCs w:val="24"/>
+        </w:rPr>
+        <w:t>Configuración</w:t>
+      </w:r>
+      <w:r>
+        <w:rPr>
+          <w:rFonts w:ascii="Times New Roman" w:hAnsi="Times New Roman" w:cs="Times New Roman"/>
+          <w:i/>
+          <w:iCs/>
+          <w:sz w:val="24"/>
+          <w:szCs w:val="24"/>
+        </w:rPr>
+        <w:t xml:space="preserve"> de salidas en el estado “</w:t>
+      </w:r>
+      <w:proofErr w:type="spellStart"/>
+      <w:r>
+        <w:rPr>
+          <w:rFonts w:ascii="Times New Roman" w:hAnsi="Times New Roman" w:cs="Times New Roman"/>
+          <w:i/>
+          <w:iCs/>
+          <w:sz w:val="24"/>
+          <w:szCs w:val="24"/>
+        </w:rPr>
+        <w:t>leer_status</w:t>
+      </w:r>
+      <w:proofErr w:type="spellEnd"/>
+      <w:r>
+        <w:rPr>
+          <w:rFonts w:ascii="Times New Roman" w:hAnsi="Times New Roman" w:cs="Times New Roman"/>
+          <w:i/>
+          <w:iCs/>
+          <w:sz w:val="24"/>
+          <w:szCs w:val="24"/>
+        </w:rPr>
+        <w:t>”.</w:t>
+      </w:r>
+      <w:r>
+        <w:rPr>
+          <w:rFonts w:ascii="Times New Roman" w:hAnsi="Times New Roman" w:cs="Times New Roman"/>
+          <w:i/>
+          <w:iCs/>
+          <w:sz w:val="24"/>
+          <w:szCs w:val="24"/>
+        </w:rPr>
+        <w:br/>
+      </w:r>
+      <w:r>
+        <w:rPr>
+          <w:rFonts w:ascii="Times New Roman" w:hAnsi="Times New Roman" w:cs="Times New Roman"/>
+          <w:i/>
+          <w:iCs/>
+          <w:sz w:val="24"/>
+          <w:szCs w:val="24"/>
+        </w:rPr>
+        <w:br/>
+      </w:r>
+      <w:r>
+        <w:rPr>
+          <w:rFonts w:ascii="Times New Roman" w:hAnsi="Times New Roman" w:cs="Times New Roman"/>
+          <w:i/>
+          <w:iCs/>
+          <w:sz w:val="24"/>
+          <w:szCs w:val="24"/>
+        </w:rPr>
+        <w:drawing>
+          <wp:inline distT="0" distB="0" distL="0" distR="0" wp14:anchorId="0706650E" wp14:editId="1B5F6C2E">
+            <wp:extent cx="3258005" cy="924054"/>
+            <wp:effectExtent l="0" t="0" r="0" b="9525"/>
+            <wp:docPr id="64" name="Imagen 64"/>
+            <wp:cNvGraphicFramePr>
+              <a:graphicFrameLocks xmlns:a="http://schemas.openxmlformats.org/drawingml/2006/main" noChangeAspect="1"/>
+            </wp:cNvGraphicFramePr>
+            <a:graphic xmlns:a="http://schemas.openxmlformats.org/drawingml/2006/main">
+              <a:graphicData uri="http://schemas.openxmlformats.org/drawingml/2006/picture">
+                <pic:pic xmlns:pic="http://schemas.openxmlformats.org/drawingml/2006/picture">
+                  <pic:nvPicPr>
+                    <pic:cNvPr id="1" name=""/>
+                    <pic:cNvPicPr/>
+                  </pic:nvPicPr>
+                  <pic:blipFill>
+                    <a:blip r:embed="rId67"/>
+                    <a:stretch>
+                      <a:fillRect/>
+                    </a:stretch>
+                  </pic:blipFill>
+                  <pic:spPr>
+                    <a:xfrm>
+                      <a:off x="0" y="0"/>
+                      <a:ext cx="3258005" cy="924054"/>
+                    </a:xfrm>
+                    <a:prstGeom prst="rect">
+                      <a:avLst/>
+                    </a:prstGeom>
+                  </pic:spPr>
+                </pic:pic>
+              </a:graphicData>
+            </a:graphic>
+          </wp:inline>
+        </w:drawing>
+      </w:r>
+      <w:r>
+        <w:rPr>
+          <w:rFonts w:ascii="Times New Roman" w:hAnsi="Times New Roman" w:cs="Times New Roman"/>
+          <w:i/>
+          <w:iCs/>
+          <w:sz w:val="24"/>
+          <w:szCs w:val="24"/>
+        </w:rPr>
+        <w:br/>
+        <w:t>*Configuración de salidas en el estado “</w:t>
+      </w:r>
+      <w:proofErr w:type="spellStart"/>
+      <w:r>
+        <w:rPr>
+          <w:rFonts w:ascii="Times New Roman" w:hAnsi="Times New Roman" w:cs="Times New Roman"/>
+          <w:i/>
+          <w:iCs/>
+          <w:sz w:val="24"/>
+          <w:szCs w:val="24"/>
+        </w:rPr>
+        <w:t>activar_esc_salida</w:t>
+      </w:r>
+      <w:proofErr w:type="spellEnd"/>
+      <w:r>
+        <w:rPr>
+          <w:rFonts w:ascii="Times New Roman" w:hAnsi="Times New Roman" w:cs="Times New Roman"/>
+          <w:i/>
+          <w:iCs/>
+          <w:sz w:val="24"/>
+          <w:szCs w:val="24"/>
+        </w:rPr>
+        <w:t>”.</w:t>
+      </w:r>
+      <w:r>
+        <w:rPr>
+          <w:rFonts w:ascii="Times New Roman" w:hAnsi="Times New Roman" w:cs="Times New Roman"/>
+          <w:i/>
+          <w:iCs/>
+          <w:sz w:val="24"/>
+          <w:szCs w:val="24"/>
+        </w:rPr>
+        <w:br/>
+      </w:r>
+      <w:r>
+        <w:rPr>
+          <w:rFonts w:ascii="Times New Roman" w:hAnsi="Times New Roman" w:cs="Times New Roman"/>
+          <w:i/>
+          <w:iCs/>
+          <w:sz w:val="24"/>
+          <w:szCs w:val="24"/>
+        </w:rPr>
+        <w:br/>
+      </w:r>
+      <w:r>
+        <w:rPr>
+          <w:rFonts w:ascii="Times New Roman" w:hAnsi="Times New Roman" w:cs="Times New Roman"/>
+          <w:i/>
+          <w:iCs/>
+          <w:sz w:val="24"/>
+          <w:szCs w:val="24"/>
+        </w:rPr>
+        <w:drawing>
+          <wp:inline distT="0" distB="0" distL="0" distR="0" wp14:anchorId="269AA79B" wp14:editId="161CB75C">
+            <wp:extent cx="3524742" cy="1200318"/>
+            <wp:effectExtent l="0" t="0" r="0" b="0"/>
+            <wp:docPr id="65" name="Imagen 65"/>
+            <wp:cNvGraphicFramePr>
+              <a:graphicFrameLocks xmlns:a="http://schemas.openxmlformats.org/drawingml/2006/main" noChangeAspect="1"/>
+            </wp:cNvGraphicFramePr>
+            <a:graphic xmlns:a="http://schemas.openxmlformats.org/drawingml/2006/main">
+              <a:graphicData uri="http://schemas.openxmlformats.org/drawingml/2006/picture">
+                <pic:pic xmlns:pic="http://schemas.openxmlformats.org/drawingml/2006/picture">
+                  <pic:nvPicPr>
+                    <pic:cNvPr id="1" name=""/>
+                    <pic:cNvPicPr/>
+                  </pic:nvPicPr>
+                  <pic:blipFill>
+                    <a:blip r:embed="rId68"/>
+                    <a:stretch>
+                      <a:fillRect/>
+                    </a:stretch>
+                  </pic:blipFill>
+                  <pic:spPr>
+                    <a:xfrm>
+                      <a:off x="0" y="0"/>
+                      <a:ext cx="3524742" cy="1200318"/>
+                    </a:xfrm>
+                    <a:prstGeom prst="rect">
+                      <a:avLst/>
+                    </a:prstGeom>
+                  </pic:spPr>
+                </pic:pic>
+              </a:graphicData>
+            </a:graphic>
+          </wp:inline>
+        </w:drawing>
+      </w:r>
+      <w:r>
+        <w:rPr>
+          <w:rFonts w:ascii="Times New Roman" w:hAnsi="Times New Roman" w:cs="Times New Roman"/>
+          <w:i/>
+          <w:iCs/>
+          <w:sz w:val="24"/>
+          <w:szCs w:val="24"/>
+        </w:rPr>
+        <w:br/>
+        <w:t>*Configuración de salidas en el estado “</w:t>
+      </w:r>
+      <w:proofErr w:type="spellStart"/>
+      <w:r>
+        <w:rPr>
+          <w:rFonts w:ascii="Times New Roman" w:hAnsi="Times New Roman" w:cs="Times New Roman"/>
+          <w:i/>
+          <w:iCs/>
+          <w:sz w:val="24"/>
+          <w:szCs w:val="24"/>
+        </w:rPr>
+        <w:t>escribir_salida</w:t>
+      </w:r>
+      <w:proofErr w:type="spellEnd"/>
+      <w:r>
+        <w:rPr>
+          <w:rFonts w:ascii="Times New Roman" w:hAnsi="Times New Roman" w:cs="Times New Roman"/>
+          <w:i/>
+          <w:iCs/>
+          <w:sz w:val="24"/>
+          <w:szCs w:val="24"/>
+        </w:rPr>
+        <w:t>”.</w:t>
+      </w:r>
+      <w:r>
+        <w:rPr>
+          <w:rFonts w:ascii="Times New Roman" w:hAnsi="Times New Roman" w:cs="Times New Roman"/>
+          <w:i/>
+          <w:iCs/>
+          <w:sz w:val="24"/>
+          <w:szCs w:val="24"/>
+        </w:rPr>
+        <w:br/>
+      </w:r>
+      <w:r>
+        <w:rPr>
+          <w:rFonts w:ascii="Times New Roman" w:hAnsi="Times New Roman" w:cs="Times New Roman"/>
+          <w:i/>
+          <w:iCs/>
+          <w:sz w:val="24"/>
+          <w:szCs w:val="24"/>
+        </w:rPr>
+        <w:br/>
+      </w:r>
+      <w:r>
+        <w:rPr>
+          <w:rFonts w:ascii="Times New Roman" w:hAnsi="Times New Roman" w:cs="Times New Roman"/>
+          <w:i/>
+          <w:iCs/>
+          <w:sz w:val="24"/>
+          <w:szCs w:val="24"/>
+        </w:rPr>
+        <w:drawing>
+          <wp:inline distT="0" distB="0" distL="0" distR="0" wp14:anchorId="209D98AC" wp14:editId="58F6CBCF">
+            <wp:extent cx="3286584" cy="457264"/>
+            <wp:effectExtent l="0" t="0" r="0" b="0"/>
+            <wp:docPr id="66" name="Imagen 66"/>
+            <wp:cNvGraphicFramePr>
+              <a:graphicFrameLocks xmlns:a="http://schemas.openxmlformats.org/drawingml/2006/main" noChangeAspect="1"/>
+            </wp:cNvGraphicFramePr>
+            <a:graphic xmlns:a="http://schemas.openxmlformats.org/drawingml/2006/main">
+              <a:graphicData uri="http://schemas.openxmlformats.org/drawingml/2006/picture">
+                <pic:pic xmlns:pic="http://schemas.openxmlformats.org/drawingml/2006/picture">
+                  <pic:nvPicPr>
+                    <pic:cNvPr id="1" name=""/>
+                    <pic:cNvPicPr/>
+                  </pic:nvPicPr>
+                  <pic:blipFill>
+                    <a:blip r:embed="rId69"/>
+                    <a:stretch>
+                      <a:fillRect/>
+                    </a:stretch>
+                  </pic:blipFill>
+                  <pic:spPr>
+                    <a:xfrm>
+                      <a:off x="0" y="0"/>
+                      <a:ext cx="3286584" cy="457264"/>
+                    </a:xfrm>
+                    <a:prstGeom prst="rect">
+                      <a:avLst/>
+                    </a:prstGeom>
+                  </pic:spPr>
+                </pic:pic>
+              </a:graphicData>
+            </a:graphic>
+          </wp:inline>
+        </w:drawing>
+      </w:r>
+      <w:r>
+        <w:rPr>
+          <w:rFonts w:ascii="Times New Roman" w:hAnsi="Times New Roman" w:cs="Times New Roman"/>
+          <w:i/>
+          <w:iCs/>
+          <w:sz w:val="24"/>
+          <w:szCs w:val="24"/>
+        </w:rPr>
+        <w:br/>
+        <w:t>*Configuración de salidas en el estado “</w:t>
+      </w:r>
+      <w:proofErr w:type="spellStart"/>
+      <w:r>
+        <w:rPr>
+          <w:rFonts w:ascii="Times New Roman" w:hAnsi="Times New Roman" w:cs="Times New Roman"/>
+          <w:i/>
+          <w:iCs/>
+          <w:sz w:val="24"/>
+          <w:szCs w:val="24"/>
+        </w:rPr>
+        <w:t>activar_leer_salida</w:t>
+      </w:r>
+      <w:proofErr w:type="spellEnd"/>
+      <w:r>
+        <w:rPr>
+          <w:rFonts w:ascii="Times New Roman" w:hAnsi="Times New Roman" w:cs="Times New Roman"/>
+          <w:i/>
+          <w:iCs/>
+          <w:sz w:val="24"/>
+          <w:szCs w:val="24"/>
+        </w:rPr>
+        <w:t>”.</w:t>
+      </w:r>
+      <w:r>
+        <w:rPr>
+          <w:rFonts w:ascii="Times New Roman" w:hAnsi="Times New Roman" w:cs="Times New Roman"/>
+          <w:i/>
+          <w:iCs/>
+          <w:sz w:val="24"/>
+          <w:szCs w:val="24"/>
+        </w:rPr>
+        <w:br/>
+      </w:r>
+      <w:r>
+        <w:rPr>
+          <w:rFonts w:ascii="Times New Roman" w:hAnsi="Times New Roman" w:cs="Times New Roman"/>
+          <w:i/>
+          <w:iCs/>
+          <w:sz w:val="24"/>
+          <w:szCs w:val="24"/>
+        </w:rPr>
+        <w:br/>
+      </w:r>
+      <w:r>
+        <w:rPr>
+          <w:rFonts w:ascii="Times New Roman" w:hAnsi="Times New Roman" w:cs="Times New Roman"/>
+          <w:i/>
+          <w:iCs/>
+          <w:sz w:val="24"/>
+          <w:szCs w:val="24"/>
+        </w:rPr>
+        <w:drawing>
+          <wp:inline distT="0" distB="0" distL="0" distR="0" wp14:anchorId="7B6A64F4" wp14:editId="3BAFDF99">
+            <wp:extent cx="3057952" cy="628738"/>
+            <wp:effectExtent l="0" t="0" r="0" b="0"/>
+            <wp:docPr id="67" name="Imagen 67"/>
+            <wp:cNvGraphicFramePr>
+              <a:graphicFrameLocks xmlns:a="http://schemas.openxmlformats.org/drawingml/2006/main" noChangeAspect="1"/>
+            </wp:cNvGraphicFramePr>
+            <a:graphic xmlns:a="http://schemas.openxmlformats.org/drawingml/2006/main">
+              <a:graphicData uri="http://schemas.openxmlformats.org/drawingml/2006/picture">
+                <pic:pic xmlns:pic="http://schemas.openxmlformats.org/drawingml/2006/picture">
+                  <pic:nvPicPr>
+                    <pic:cNvPr id="1" name=""/>
+                    <pic:cNvPicPr/>
+                  </pic:nvPicPr>
+                  <pic:blipFill>
+                    <a:blip r:embed="rId70"/>
+                    <a:stretch>
+                      <a:fillRect/>
+                    </a:stretch>
+                  </pic:blipFill>
+                  <pic:spPr>
+                    <a:xfrm>
+                      <a:off x="0" y="0"/>
+                      <a:ext cx="3057952" cy="628738"/>
+                    </a:xfrm>
+                    <a:prstGeom prst="rect">
+                      <a:avLst/>
+                    </a:prstGeom>
+                  </pic:spPr>
+                </pic:pic>
+              </a:graphicData>
+            </a:graphic>
+          </wp:inline>
+        </w:drawing>
+      </w:r>
+      <w:r>
+        <w:rPr>
+          <w:rFonts w:ascii="Times New Roman" w:hAnsi="Times New Roman" w:cs="Times New Roman"/>
+          <w:i/>
+          <w:iCs/>
+          <w:sz w:val="24"/>
+          <w:szCs w:val="24"/>
+        </w:rPr>
+        <w:br/>
+        <w:t>*Configuración de salidas en el estado “</w:t>
+      </w:r>
+      <w:proofErr w:type="spellStart"/>
+      <w:r>
+        <w:rPr>
+          <w:rFonts w:ascii="Times New Roman" w:hAnsi="Times New Roman" w:cs="Times New Roman"/>
+          <w:i/>
+          <w:iCs/>
+          <w:sz w:val="24"/>
+          <w:szCs w:val="24"/>
+        </w:rPr>
+        <w:t>leer_salida</w:t>
+      </w:r>
+      <w:proofErr w:type="spellEnd"/>
+      <w:r>
+        <w:rPr>
+          <w:rFonts w:ascii="Times New Roman" w:hAnsi="Times New Roman" w:cs="Times New Roman"/>
+          <w:i/>
+          <w:iCs/>
+          <w:sz w:val="24"/>
+          <w:szCs w:val="24"/>
+        </w:rPr>
+        <w:t>”.</w:t>
+      </w:r>
+      <w:r>
+        <w:rPr>
+          <w:rFonts w:ascii="Times New Roman" w:hAnsi="Times New Roman" w:cs="Times New Roman"/>
+          <w:i/>
+          <w:iCs/>
+          <w:sz w:val="24"/>
+          <w:szCs w:val="24"/>
+        </w:rPr>
+        <w:br/>
+      </w:r>
+      <w:r>
+        <w:rPr>
+          <w:rFonts w:ascii="Times New Roman" w:hAnsi="Times New Roman" w:cs="Times New Roman"/>
+          <w:i/>
+          <w:iCs/>
+          <w:sz w:val="24"/>
+          <w:szCs w:val="24"/>
+        </w:rPr>
+        <w:br/>
+      </w:r>
+      <w:r>
+        <w:rPr>
+          <w:rFonts w:ascii="Times New Roman" w:hAnsi="Times New Roman" w:cs="Times New Roman"/>
+          <w:i/>
+          <w:iCs/>
+          <w:sz w:val="24"/>
+          <w:szCs w:val="24"/>
+        </w:rPr>
+        <w:br/>
+      </w:r>
+      <w:r>
+        <w:rPr>
+          <w:rFonts w:ascii="Times New Roman" w:hAnsi="Times New Roman" w:cs="Times New Roman"/>
+          <w:i/>
+          <w:iCs/>
+          <w:sz w:val="24"/>
+          <w:szCs w:val="24"/>
+        </w:rPr>
+        <w:br/>
+      </w:r>
+      <w:r>
+        <w:rPr>
+          <w:rFonts w:ascii="Times New Roman" w:hAnsi="Times New Roman" w:cs="Times New Roman"/>
+          <w:i/>
+          <w:iCs/>
+          <w:sz w:val="24"/>
+          <w:szCs w:val="24"/>
+        </w:rPr>
+        <w:br/>
+      </w:r>
+      <w:r>
+        <w:rPr>
+          <w:rFonts w:ascii="Times New Roman" w:hAnsi="Times New Roman" w:cs="Times New Roman"/>
+          <w:i/>
+          <w:iCs/>
+          <w:sz w:val="24"/>
+          <w:szCs w:val="24"/>
+        </w:rPr>
+        <w:lastRenderedPageBreak/>
+        <w:drawing>
+          <wp:inline distT="0" distB="0" distL="0" distR="0" wp14:anchorId="13EE2129" wp14:editId="317ACF61">
+            <wp:extent cx="3038899" cy="600159"/>
+            <wp:effectExtent l="0" t="0" r="0" b="9525"/>
+            <wp:docPr id="69" name="Imagen 69"/>
+            <wp:cNvGraphicFramePr>
+              <a:graphicFrameLocks xmlns:a="http://schemas.openxmlformats.org/drawingml/2006/main" noChangeAspect="1"/>
+            </wp:cNvGraphicFramePr>
+            <a:graphic xmlns:a="http://schemas.openxmlformats.org/drawingml/2006/main">
+              <a:graphicData uri="http://schemas.openxmlformats.org/drawingml/2006/picture">
+                <pic:pic xmlns:pic="http://schemas.openxmlformats.org/drawingml/2006/picture">
+                  <pic:nvPicPr>
+                    <pic:cNvPr id="1" name=""/>
+                    <pic:cNvPicPr/>
+                  </pic:nvPicPr>
+                  <pic:blipFill>
+                    <a:blip r:embed="rId71"/>
+                    <a:stretch>
+                      <a:fillRect/>
+                    </a:stretch>
+                  </pic:blipFill>
+                  <pic:spPr>
+                    <a:xfrm>
+                      <a:off x="0" y="0"/>
+                      <a:ext cx="3038899" cy="600159"/>
+                    </a:xfrm>
+                    <a:prstGeom prst="rect">
+                      <a:avLst/>
+                    </a:prstGeom>
+                  </pic:spPr>
+                </pic:pic>
+              </a:graphicData>
+            </a:graphic>
+          </wp:inline>
+        </w:drawing>
+      </w:r>
+      <w:r>
+        <w:rPr>
+          <w:rFonts w:ascii="Times New Roman" w:hAnsi="Times New Roman" w:cs="Times New Roman"/>
+          <w:i/>
+          <w:iCs/>
+          <w:sz w:val="24"/>
+          <w:szCs w:val="24"/>
+        </w:rPr>
+        <w:br/>
+      </w:r>
+      <w:r>
+        <w:rPr>
+          <w:rFonts w:ascii="Times New Roman" w:hAnsi="Times New Roman" w:cs="Times New Roman"/>
+          <w:i/>
+          <w:iCs/>
+          <w:sz w:val="24"/>
+          <w:szCs w:val="24"/>
+        </w:rPr>
+        <w:t>*Configuración de salidas en el estado “</w:t>
+      </w:r>
+      <w:proofErr w:type="spellStart"/>
+      <w:r>
+        <w:rPr>
+          <w:rFonts w:ascii="Times New Roman" w:hAnsi="Times New Roman" w:cs="Times New Roman"/>
+          <w:i/>
+          <w:iCs/>
+          <w:sz w:val="24"/>
+          <w:szCs w:val="24"/>
+        </w:rPr>
+        <w:t>desactivar</w:t>
+      </w:r>
+      <w:r>
+        <w:rPr>
+          <w:rFonts w:ascii="Times New Roman" w:hAnsi="Times New Roman" w:cs="Times New Roman"/>
+          <w:i/>
+          <w:iCs/>
+          <w:sz w:val="24"/>
+          <w:szCs w:val="24"/>
+        </w:rPr>
+        <w:t>_salida</w:t>
+      </w:r>
+      <w:proofErr w:type="spellEnd"/>
+      <w:r>
+        <w:rPr>
+          <w:rFonts w:ascii="Times New Roman" w:hAnsi="Times New Roman" w:cs="Times New Roman"/>
+          <w:i/>
+          <w:iCs/>
+          <w:sz w:val="24"/>
+          <w:szCs w:val="24"/>
+        </w:rPr>
+        <w:t>”.</w:t>
+      </w:r>
+      <w:r>
+        <w:rPr>
+          <w:rFonts w:ascii="Times New Roman" w:hAnsi="Times New Roman" w:cs="Times New Roman"/>
+          <w:i/>
+          <w:iCs/>
+          <w:sz w:val="24"/>
+          <w:szCs w:val="24"/>
+        </w:rPr>
+        <w:br/>
+      </w:r>
+      <w:r>
+        <w:rPr>
+          <w:rFonts w:ascii="Times New Roman" w:hAnsi="Times New Roman" w:cs="Times New Roman"/>
+          <w:i/>
+          <w:iCs/>
+          <w:sz w:val="24"/>
+          <w:szCs w:val="24"/>
+        </w:rPr>
+        <w:br/>
+      </w:r>
+      <w:r>
+        <w:rPr>
+          <w:rFonts w:ascii="Times New Roman" w:hAnsi="Times New Roman" w:cs="Times New Roman"/>
+          <w:i/>
+          <w:iCs/>
+          <w:sz w:val="24"/>
+          <w:szCs w:val="24"/>
+        </w:rPr>
+        <w:drawing>
+          <wp:inline distT="0" distB="0" distL="0" distR="0" wp14:anchorId="4F439D16" wp14:editId="6FEE392B">
+            <wp:extent cx="4505954" cy="2105319"/>
+            <wp:effectExtent l="0" t="0" r="9525" b="9525"/>
+            <wp:docPr id="73" name="Imagen 73"/>
+            <wp:cNvGraphicFramePr>
+              <a:graphicFrameLocks xmlns:a="http://schemas.openxmlformats.org/drawingml/2006/main" noChangeAspect="1"/>
+            </wp:cNvGraphicFramePr>
+            <a:graphic xmlns:a="http://schemas.openxmlformats.org/drawingml/2006/main">
+              <a:graphicData uri="http://schemas.openxmlformats.org/drawingml/2006/picture">
+                <pic:pic xmlns:pic="http://schemas.openxmlformats.org/drawingml/2006/picture">
+                  <pic:nvPicPr>
+                    <pic:cNvPr id="1" name=""/>
+                    <pic:cNvPicPr/>
+                  </pic:nvPicPr>
+                  <pic:blipFill>
+                    <a:blip r:embed="rId72"/>
+                    <a:stretch>
+                      <a:fillRect/>
+                    </a:stretch>
+                  </pic:blipFill>
+                  <pic:spPr>
+                    <a:xfrm>
+                      <a:off x="0" y="0"/>
+                      <a:ext cx="4505954" cy="2105319"/>
+                    </a:xfrm>
+                    <a:prstGeom prst="rect">
+                      <a:avLst/>
+                    </a:prstGeom>
+                  </pic:spPr>
+                </pic:pic>
+              </a:graphicData>
+            </a:graphic>
+          </wp:inline>
+        </w:drawing>
+      </w:r>
+      <w:r>
+        <w:rPr>
+          <w:rFonts w:ascii="Times New Roman" w:hAnsi="Times New Roman" w:cs="Times New Roman"/>
+          <w:i/>
+          <w:iCs/>
+          <w:sz w:val="24"/>
+          <w:szCs w:val="24"/>
+        </w:rPr>
+        <w:br/>
+      </w:r>
+      <w:r>
+        <w:rPr>
+          <w:rFonts w:ascii="Times New Roman" w:hAnsi="Times New Roman" w:cs="Times New Roman"/>
+          <w:i/>
+          <w:iCs/>
+          <w:sz w:val="24"/>
+          <w:szCs w:val="24"/>
+        </w:rPr>
+        <w:t>*Configuración de salidas en el estado “</w:t>
+      </w:r>
+      <w:proofErr w:type="spellStart"/>
+      <w:r>
+        <w:rPr>
+          <w:rFonts w:ascii="Times New Roman" w:hAnsi="Times New Roman" w:cs="Times New Roman"/>
+          <w:i/>
+          <w:iCs/>
+          <w:sz w:val="24"/>
+          <w:szCs w:val="24"/>
+        </w:rPr>
+        <w:t>incrementar_pc</w:t>
+      </w:r>
+      <w:proofErr w:type="spellEnd"/>
+      <w:r>
+        <w:rPr>
+          <w:rFonts w:ascii="Times New Roman" w:hAnsi="Times New Roman" w:cs="Times New Roman"/>
+          <w:i/>
+          <w:iCs/>
+          <w:sz w:val="24"/>
+          <w:szCs w:val="24"/>
+        </w:rPr>
+        <w:t>”.</w:t>
+      </w:r>
+      <w:r>
+        <w:rPr>
+          <w:rFonts w:ascii="Times New Roman" w:hAnsi="Times New Roman" w:cs="Times New Roman"/>
+          <w:i/>
+          <w:iCs/>
+          <w:sz w:val="24"/>
+          <w:szCs w:val="24"/>
+        </w:rPr>
+        <w:br/>
+      </w:r>
+      <w:r>
+        <w:rPr>
+          <w:rFonts w:ascii="Times New Roman" w:hAnsi="Times New Roman" w:cs="Times New Roman"/>
+          <w:i/>
+          <w:iCs/>
+          <w:sz w:val="24"/>
+          <w:szCs w:val="24"/>
+        </w:rPr>
+        <w:br/>
+      </w:r>
+      <w:r>
+        <w:rPr>
+          <w:rFonts w:ascii="Times New Roman" w:hAnsi="Times New Roman" w:cs="Times New Roman"/>
+          <w:i/>
+          <w:iCs/>
+          <w:sz w:val="24"/>
+          <w:szCs w:val="24"/>
+        </w:rPr>
+        <w:drawing>
+          <wp:inline distT="0" distB="0" distL="0" distR="0" wp14:anchorId="2C3DBBCF" wp14:editId="575AACB2">
+            <wp:extent cx="3639058" cy="3486637"/>
+            <wp:effectExtent l="0" t="0" r="0" b="0"/>
+            <wp:docPr id="74" name="Imagen 74"/>
+            <wp:cNvGraphicFramePr>
+              <a:graphicFrameLocks xmlns:a="http://schemas.openxmlformats.org/drawingml/2006/main" noChangeAspect="1"/>
+            </wp:cNvGraphicFramePr>
+            <a:graphic xmlns:a="http://schemas.openxmlformats.org/drawingml/2006/main">
+              <a:graphicData uri="http://schemas.openxmlformats.org/drawingml/2006/picture">
+                <pic:pic xmlns:pic="http://schemas.openxmlformats.org/drawingml/2006/picture">
+                  <pic:nvPicPr>
+                    <pic:cNvPr id="1" name=""/>
+                    <pic:cNvPicPr/>
+                  </pic:nvPicPr>
+                  <pic:blipFill>
+                    <a:blip r:embed="rId73"/>
+                    <a:stretch>
+                      <a:fillRect/>
+                    </a:stretch>
+                  </pic:blipFill>
+                  <pic:spPr>
+                    <a:xfrm>
+                      <a:off x="0" y="0"/>
+                      <a:ext cx="3639058" cy="3486637"/>
+                    </a:xfrm>
+                    <a:prstGeom prst="rect">
+                      <a:avLst/>
+                    </a:prstGeom>
+                  </pic:spPr>
+                </pic:pic>
+              </a:graphicData>
+            </a:graphic>
+          </wp:inline>
+        </w:drawing>
+      </w:r>
+      <w:r>
+        <w:rPr>
+          <w:rFonts w:ascii="Times New Roman" w:hAnsi="Times New Roman" w:cs="Times New Roman"/>
+          <w:i/>
+          <w:iCs/>
+          <w:sz w:val="24"/>
+          <w:szCs w:val="24"/>
+        </w:rPr>
+        <w:br/>
+        <w:t>*En esta parte indicamos que variable corresponde a determinada señal, luego de eso terminamos con la lógica de salida. Aquí termina toda la configuración del programa.</w:t>
+      </w:r>
+      <w:r>
+        <w:rPr>
+          <w:rFonts w:ascii="Times New Roman" w:hAnsi="Times New Roman" w:cs="Times New Roman"/>
+          <w:i/>
+          <w:iCs/>
+          <w:sz w:val="24"/>
+          <w:szCs w:val="24"/>
+        </w:rPr>
+        <w:br/>
+      </w:r>
+      <w:r>
+        <w:rPr>
+          <w:rFonts w:ascii="Times New Roman" w:hAnsi="Times New Roman" w:cs="Times New Roman"/>
+          <w:i/>
+          <w:iCs/>
+          <w:sz w:val="24"/>
+          <w:szCs w:val="24"/>
+        </w:rPr>
+        <w:br/>
+      </w:r>
+      <w:r>
+        <w:rPr>
+          <w:rFonts w:ascii="Times New Roman" w:hAnsi="Times New Roman" w:cs="Times New Roman"/>
+          <w:i/>
+          <w:iCs/>
+          <w:sz w:val="24"/>
+          <w:szCs w:val="24"/>
+        </w:rPr>
+        <w:br/>
+      </w:r>
+      <w:r>
+        <w:rPr>
+          <w:rFonts w:ascii="Times New Roman" w:hAnsi="Times New Roman" w:cs="Times New Roman"/>
+          <w:i/>
+          <w:iCs/>
+          <w:sz w:val="24"/>
+          <w:szCs w:val="24"/>
+        </w:rPr>
+        <w:br/>
+      </w:r>
+      <w:r>
+        <w:rPr>
+          <w:rFonts w:ascii="Times New Roman" w:hAnsi="Times New Roman" w:cs="Times New Roman"/>
+          <w:i/>
+          <w:iCs/>
+          <w:sz w:val="24"/>
+          <w:szCs w:val="24"/>
+        </w:rPr>
+        <w:br/>
+      </w:r>
+      <w:r>
+        <w:rPr>
+          <w:rFonts w:ascii="Times New Roman" w:hAnsi="Times New Roman" w:cs="Times New Roman"/>
+          <w:i/>
+          <w:iCs/>
+          <w:sz w:val="24"/>
+          <w:szCs w:val="24"/>
+        </w:rPr>
+        <w:br/>
+      </w:r>
+      <w:r>
+        <w:rPr>
+          <w:rFonts w:ascii="Times New Roman" w:hAnsi="Times New Roman" w:cs="Times New Roman"/>
+          <w:i/>
+          <w:iCs/>
+          <w:sz w:val="24"/>
+          <w:szCs w:val="24"/>
+        </w:rPr>
+        <w:br/>
+      </w:r>
+      <w:r>
+        <w:rPr>
+          <w:rFonts w:ascii="Times New Roman" w:hAnsi="Times New Roman" w:cs="Times New Roman"/>
+          <w:i/>
+          <w:iCs/>
+          <w:sz w:val="24"/>
+          <w:szCs w:val="24"/>
+        </w:rPr>
+        <w:br/>
+      </w:r>
+      <w:r>
+        <w:rPr>
+          <w:rFonts w:ascii="Times New Roman" w:hAnsi="Times New Roman" w:cs="Times New Roman"/>
+          <w:i/>
+          <w:iCs/>
+          <w:sz w:val="24"/>
+          <w:szCs w:val="24"/>
+        </w:rPr>
+        <w:lastRenderedPageBreak/>
+        <w:br/>
+      </w:r>
+    </w:p>
     <w:sectPr>
-      <w:headerReference w:type="default" r:id="rId33"/>
-      <w:footerReference w:type="default" r:id="rId34"/>
-      <w:headerReference w:type="first" r:id="rId35"/>
-      <w:footerReference w:type="first" r:id="rId36"/>
+      <w:headerReference w:type="default" r:id="rId74"/>
+      <w:footerReference w:type="default" r:id="rId75"/>
+      <w:headerReference w:type="first" r:id="rId76"/>
+      <w:footerReference w:type="first" r:id="rId77"/>
       <w:pgSz w:w="11906" w:h="16838"/>
       <w:pgMar w:top="1417" w:right="1701" w:bottom="1417" w:left="1701" w:header="709" w:footer="709" w:gutter="0"/>
       <w:pgNumType w:start="1"/>

</xml_diff>